<commit_message>
Religion referat script and handout done
</commit_message>
<xml_diff>
--- a/Religion/Referate/Weltreligionen/Weltreligionen.docx
+++ b/Religion/Referate/Weltreligionen/Weltreligionen.docx
@@ -427,7 +427,15 @@
         <w:t xml:space="preserve"> </w:t>
       </w:r>
       <w:r>
-        <w:t>Katholisch, Evangelisch, Anglikanisch, Orthodox, Altorientalisch, Freikirchen</w:t>
+        <w:t xml:space="preserve">Katholisch, Evangelisch, </w:t>
+      </w:r>
+      <w:proofErr w:type="gramStart"/>
+      <w:r>
+        <w:t>Anglikanisch</w:t>
+      </w:r>
+      <w:proofErr w:type="gramEnd"/>
+      <w:r>
+        <w:t>, Orthodox, Altorientalisch, Freikirchen</w:t>
       </w:r>
     </w:p>
     <w:p>
@@ -447,6 +455,37 @@
         <w:t>Weltweit</w:t>
       </w:r>
     </w:p>
+    <w:p/>
+    <w:p>
+      <w:pPr>
+        <w:rPr>
+          <w:b/>
+          <w:sz w:val="26"/>
+          <w:szCs w:val="28"/>
+        </w:rPr>
+      </w:pPr>
+      <w:r>
+        <w:rPr>
+          <w:b/>
+          <w:sz w:val="26"/>
+          <w:szCs w:val="28"/>
+        </w:rPr>
+        <w:t>Beten im Christentum</w:t>
+      </w:r>
+    </w:p>
+    <w:p>
+      <w:r>
+        <w:t>Christinnen und Christen sprechen durch verschiedene Gebete zu Gott. Gebetshaltungen und Gebetsorte sind nicht vorgeschrieben.</w:t>
+      </w:r>
+    </w:p>
+    <w:p>
+      <w:r>
+        <w:t>Eine sehr bekanntes christliches Gebet ist</w:t>
+      </w:r>
+      <w:r>
+        <w:t xml:space="preserve"> das Vater Unser.</w:t>
+      </w:r>
+    </w:p>
     <w:p>
       <w:pPr>
         <w:rPr>
@@ -473,6 +512,7 @@
           <w:sz w:val="28"/>
           <w:szCs w:val="28"/>
         </w:rPr>
+        <w:lastRenderedPageBreak/>
         <w:t>Das Judentum</w:t>
       </w:r>
     </w:p>
@@ -547,7 +587,777 @@
         <w:rPr>
           <w:b/>
         </w:rPr>
+        <w:t>Gottesbild:</w:t>
+      </w:r>
+      <w:r>
+        <w:rPr>
+          <w:b/>
+        </w:rPr>
+        <w:t xml:space="preserve"> </w:t>
+      </w:r>
+      <w:r>
+        <w:t xml:space="preserve">Monotheismus, </w:t>
+      </w:r>
+      <w:r>
+        <w:t>Jahwe (=der Seiende)</w:t>
+      </w:r>
+    </w:p>
+    <w:p>
+      <w:r>
+        <w:rPr>
+          <w:b/>
+        </w:rPr>
+        <w:t>Welt:</w:t>
+      </w:r>
+      <w:r>
+        <w:rPr>
+          <w:b/>
+        </w:rPr>
+        <w:t xml:space="preserve"> </w:t>
+      </w:r>
+      <w:r>
+        <w:t>Von Gott aus dem Nichts geschaffen; Ort der Erfahrung der Güte Gottes und für die Bewährung der Menschen</w:t>
+      </w:r>
+    </w:p>
+    <w:p>
+      <w:r>
+        <w:rPr>
+          <w:b/>
+        </w:rPr>
+        <w:t>Mensch:</w:t>
+      </w:r>
+      <w:r>
+        <w:rPr>
+          <w:b/>
+        </w:rPr>
+        <w:t xml:space="preserve"> </w:t>
+      </w:r>
+      <w:r>
+        <w:t>Geschöpf Gottes</w:t>
+      </w:r>
+      <w:r>
+        <w:t>, Partner Gottes; zum Leben mit Gott berufen</w:t>
+      </w:r>
+    </w:p>
+    <w:p>
+      <w:r>
+        <w:rPr>
+          <w:b/>
+        </w:rPr>
+        <w:t xml:space="preserve">Erlösung, </w:t>
+      </w:r>
+      <w:r>
+        <w:rPr>
+          <w:b/>
+        </w:rPr>
+        <w:t>Jenseits:</w:t>
+      </w:r>
+      <w:r>
+        <w:rPr>
+          <w:b/>
+        </w:rPr>
+        <w:t xml:space="preserve"> </w:t>
+      </w:r>
+      <w:r>
+        <w:t xml:space="preserve">Gott steht mit dem Volk im Bundesverhältnis; Heilsgeschichte; </w:t>
+      </w:r>
+      <w:proofErr w:type="spellStart"/>
+      <w:r>
+        <w:t>Messiaserwartung</w:t>
+      </w:r>
+      <w:proofErr w:type="spellEnd"/>
+      <w:r>
+        <w:t xml:space="preserve">; Vollendung des Menschen </w:t>
+      </w:r>
+      <w:r>
+        <w:t>am Ender der Zeiten; bei Gott sein.</w:t>
+      </w:r>
+    </w:p>
+    <w:p>
+      <w:r>
+        <w:rPr>
+          <w:b/>
+        </w:rPr>
+        <w:t>Wege der Erlösung</w:t>
+      </w:r>
+      <w:r>
+        <w:rPr>
+          <w:b/>
+        </w:rPr>
+        <w:t>:</w:t>
+      </w:r>
+      <w:r>
+        <w:rPr>
+          <w:b/>
+        </w:rPr>
+        <w:t xml:space="preserve"> </w:t>
+      </w:r>
+      <w:r>
+        <w:t xml:space="preserve">Opfer im Tempel von Jerusalem, Gebet, Gottesdienst, </w:t>
+      </w:r>
+      <w:proofErr w:type="spellStart"/>
+      <w:r>
+        <w:t>Sedermahl</w:t>
+      </w:r>
+      <w:proofErr w:type="spellEnd"/>
+      <w:r>
+        <w:t>, Religion des Hauses</w:t>
+      </w:r>
+    </w:p>
+    <w:p>
+      <w:pPr>
+        <w:rPr>
+          <w:b/>
+        </w:rPr>
+      </w:pPr>
+      <w:r>
+        <w:rPr>
+          <w:b/>
+        </w:rPr>
+        <w:t>Hl. Stätten:</w:t>
+      </w:r>
+      <w:r>
+        <w:rPr>
+          <w:b/>
+        </w:rPr>
+        <w:t xml:space="preserve"> </w:t>
+      </w:r>
+      <w:r>
+        <w:t>Tempel, Synagoge, Haus, Klagemauer (Jerusalem)</w:t>
+      </w:r>
+      <w:r>
+        <w:rPr>
+          <w:b/>
+        </w:rPr>
+        <w:t xml:space="preserve"> </w:t>
+      </w:r>
+    </w:p>
+    <w:p>
+      <w:r>
+        <w:rPr>
+          <w:b/>
+        </w:rPr>
+        <w:t>Amtsträger:</w:t>
+      </w:r>
+      <w:r>
+        <w:rPr>
+          <w:b/>
+        </w:rPr>
+        <w:t xml:space="preserve"> </w:t>
+      </w:r>
+      <w:r>
+        <w:t>Rabbiner, Hausvater</w:t>
+      </w:r>
+    </w:p>
+    <w:p>
+      <w:r>
+        <w:rPr>
+          <w:b/>
+        </w:rPr>
+        <w:t>Entwicklung:</w:t>
+      </w:r>
+      <w:r>
+        <w:rPr>
+          <w:b/>
+        </w:rPr>
+        <w:t xml:space="preserve"> </w:t>
+      </w:r>
+      <w:r>
+        <w:t>Aschken</w:t>
+      </w:r>
+      <w:r>
+        <w:t>asim, Sephardim, Orthodox, Chassidim, Liberale, Konservative, Zionismus</w:t>
+      </w:r>
+    </w:p>
+    <w:p>
+      <w:r>
+        <w:rPr>
+          <w:b/>
+        </w:rPr>
+        <w:t>Verbreitung:</w:t>
+      </w:r>
+      <w:r>
+        <w:rPr>
+          <w:b/>
+        </w:rPr>
+        <w:t xml:space="preserve"> </w:t>
+      </w:r>
+      <w:r>
+        <w:t>Israel, USA, Diaspora</w:t>
+      </w:r>
+    </w:p>
+    <w:p/>
+    <w:p>
+      <w:pPr>
+        <w:rPr>
+          <w:b/>
+          <w:sz w:val="26"/>
+          <w:szCs w:val="28"/>
+        </w:rPr>
+      </w:pPr>
+      <w:r>
+        <w:rPr>
+          <w:b/>
+          <w:sz w:val="26"/>
+          <w:szCs w:val="28"/>
+        </w:rPr>
+        <w:t xml:space="preserve">Beten im </w:t>
+      </w:r>
+      <w:r>
+        <w:rPr>
+          <w:b/>
+          <w:sz w:val="26"/>
+          <w:szCs w:val="28"/>
+        </w:rPr>
+        <w:t>Judentum</w:t>
+      </w:r>
+    </w:p>
+    <w:p>
+      <w:r>
+        <w:t>Viele Jüdinnen und Juden beten drei Mal am Tag – in der Synagoge, zuhause oder unterwegs.</w:t>
+      </w:r>
+    </w:p>
+    <w:p>
+      <w:r>
+        <w:t xml:space="preserve">Das wichtigste Gebet im Judentum ist </w:t>
+      </w:r>
+      <w:r>
+        <w:t xml:space="preserve">die </w:t>
+      </w:r>
+      <w:proofErr w:type="spellStart"/>
+      <w:r>
+        <w:t>Glaubensverplfichtung</w:t>
+      </w:r>
+      <w:proofErr w:type="spellEnd"/>
+      <w:r>
+        <w:t xml:space="preserve"> </w:t>
+      </w:r>
+      <w:proofErr w:type="spellStart"/>
+      <w:r>
+        <w:t>Sch’ma</w:t>
+      </w:r>
+      <w:proofErr w:type="spellEnd"/>
+      <w:r>
+        <w:t xml:space="preserve"> Israel:</w:t>
+      </w:r>
+    </w:p>
+    <w:p>
+      <w:r>
+        <w:t>„</w:t>
+      </w:r>
+      <w:r>
+        <w:t>Höre Israel! Gott unser Herr ist ein einziger Gott! Darum sollst du den Herrn, deinen Gott lieben mit ganzem Herzen, mit ganzer Seele und mit ganzer Kraft“</w:t>
+      </w:r>
+    </w:p>
+    <w:p>
+      <w:pPr>
+        <w:rPr>
+          <w:b/>
+          <w:bCs/>
+          <w:sz w:val="28"/>
+          <w:szCs w:val="28"/>
+        </w:rPr>
+      </w:pPr>
+    </w:p>
+    <w:p>
+      <w:pPr>
+        <w:rPr>
+          <w:b/>
+          <w:bCs/>
+          <w:sz w:val="28"/>
+          <w:szCs w:val="28"/>
+        </w:rPr>
+      </w:pPr>
+      <w:r>
+        <w:rPr>
+          <w:b/>
+          <w:bCs/>
+          <w:sz w:val="28"/>
+          <w:szCs w:val="28"/>
+        </w:rPr>
+        <w:t>Der Islam</w:t>
+      </w:r>
+    </w:p>
+    <w:p>
+      <w:pPr>
+        <w:rPr>
+          <w:b/>
+          <w:bCs/>
+          <w:sz w:val="28"/>
+          <w:szCs w:val="28"/>
+        </w:rPr>
+      </w:pPr>
+    </w:p>
+    <w:p>
+      <w:r>
+        <w:rPr>
+          <w:b/>
+        </w:rPr>
+        <w:t xml:space="preserve">Entstehung: </w:t>
+      </w:r>
+      <w:r>
+        <w:t>622 n. Chr. in Arabien</w:t>
+      </w:r>
+    </w:p>
+    <w:p>
+      <w:r>
+        <w:rPr>
+          <w:b/>
+        </w:rPr>
+        <w:t>Stifter:</w:t>
+      </w:r>
+      <w:r>
+        <w:rPr>
+          <w:b/>
+        </w:rPr>
+        <w:t xml:space="preserve"> </w:t>
+      </w:r>
+      <w:r>
+        <w:t>Muhammad (=der Gepriesene)</w:t>
+      </w:r>
+    </w:p>
+    <w:p>
+      <w:r>
+        <w:rPr>
+          <w:b/>
+        </w:rPr>
+        <w:t xml:space="preserve">Hl. Schrift: </w:t>
+      </w:r>
+      <w:r>
+        <w:t>Koran (=das oft zu Lesende)</w:t>
+      </w:r>
+      <w:r>
+        <w:t>, Sunna</w:t>
+      </w:r>
+    </w:p>
+    <w:p>
+      <w:r>
+        <w:rPr>
+          <w:b/>
+        </w:rPr>
+        <w:t>Gottesbild:</w:t>
+      </w:r>
+      <w:r>
+        <w:rPr>
+          <w:b/>
+        </w:rPr>
+        <w:t xml:space="preserve"> </w:t>
+      </w:r>
+      <w:r>
+        <w:t xml:space="preserve">Monotheismus, </w:t>
+      </w:r>
+      <w:r>
+        <w:t>Allah</w:t>
+      </w:r>
+      <w:r>
+        <w:t xml:space="preserve"> (=Gott), absolute T</w:t>
+      </w:r>
+      <w:r>
+        <w:t>ranszendenz</w:t>
+      </w:r>
+    </w:p>
+    <w:p>
+      <w:r>
+        <w:rPr>
+          <w:b/>
+        </w:rPr>
+        <w:t>Welt:</w:t>
+      </w:r>
+      <w:r>
+        <w:rPr>
+          <w:b/>
+        </w:rPr>
+        <w:t xml:space="preserve"> </w:t>
+      </w:r>
+      <w:r>
+        <w:t>Von Gott geschaffen; Gott steht außerhalb der Welt</w:t>
+      </w:r>
+    </w:p>
+    <w:p>
+      <w:r>
+        <w:rPr>
+          <w:b/>
+        </w:rPr>
+        <w:t>Mensch:</w:t>
+      </w:r>
+      <w:r>
+        <w:rPr>
+          <w:b/>
+        </w:rPr>
+        <w:t xml:space="preserve"> </w:t>
+      </w:r>
+      <w:r>
+        <w:t>Geschöpf Gottes; seinem Willen absolut unterworfen; von Gott rechtgeleitet, wenn er sich unterwirft; im Lebensbuch vorgezeichnet</w:t>
+      </w:r>
+      <w:r>
+        <w:t>.</w:t>
+      </w:r>
+    </w:p>
+    <w:p>
+      <w:r>
+        <w:rPr>
+          <w:b/>
+        </w:rPr>
+        <w:t xml:space="preserve">Erlösung, </w:t>
+      </w:r>
+      <w:r>
+        <w:rPr>
+          <w:b/>
+        </w:rPr>
+        <w:t>Jenseits:</w:t>
+      </w:r>
+      <w:r>
+        <w:rPr>
+          <w:b/>
+        </w:rPr>
+        <w:t xml:space="preserve"> </w:t>
+      </w:r>
+      <w:r>
+        <w:t>Mensch muss in seinem Leben den Willen Gottes genau befolgen; Gericht; Himmel als gesteigerte Lebensfreude; Hölle als Verdammnis.</w:t>
+      </w:r>
+    </w:p>
+    <w:p>
+      <w:r>
+        <w:rPr>
+          <w:b/>
+        </w:rPr>
+        <w:t>Wege der Erlösung</w:t>
+      </w:r>
+      <w:r>
+        <w:rPr>
+          <w:b/>
+        </w:rPr>
+        <w:t>:</w:t>
+      </w:r>
+      <w:r>
+        <w:rPr>
+          <w:b/>
+        </w:rPr>
+        <w:t xml:space="preserve"> </w:t>
+      </w:r>
+      <w:r>
+        <w:t>Freitagsgebet; 5 Säulen: Bekennen des Glaubens, Gebet, Almosen, Fasten, Wallfahrt</w:t>
+      </w:r>
+    </w:p>
+    <w:p>
+      <w:r>
+        <w:rPr>
+          <w:b/>
+        </w:rPr>
+        <w:t>Hl. Stätten:</w:t>
+      </w:r>
+      <w:r>
+        <w:rPr>
+          <w:b/>
+        </w:rPr>
+        <w:t xml:space="preserve"> </w:t>
+      </w:r>
+      <w:r>
+        <w:t>Moschee; Mekka, Jerusalem, Karo, Kairouan</w:t>
+      </w:r>
+    </w:p>
+    <w:p>
+      <w:r>
+        <w:rPr>
+          <w:b/>
+        </w:rPr>
+        <w:t>Amtsträger:</w:t>
+      </w:r>
+      <w:r>
+        <w:rPr>
+          <w:b/>
+        </w:rPr>
+        <w:t xml:space="preserve"> </w:t>
+      </w:r>
+      <w:r>
+        <w:t>Imam, Muezzin</w:t>
+      </w:r>
+    </w:p>
+    <w:p>
+      <w:r>
+        <w:rPr>
+          <w:b/>
+        </w:rPr>
+        <w:t>Entwicklung:</w:t>
+      </w:r>
+      <w:r>
+        <w:rPr>
+          <w:b/>
+        </w:rPr>
+        <w:t xml:space="preserve"> </w:t>
+      </w:r>
+      <w:r>
+        <w:t>Sunniten, Schiiten</w:t>
+      </w:r>
+    </w:p>
+    <w:p>
+      <w:r>
+        <w:rPr>
+          <w:b/>
+        </w:rPr>
+        <w:t>Verbreitung:</w:t>
+      </w:r>
+      <w:r>
+        <w:rPr>
+          <w:b/>
+        </w:rPr>
+        <w:t xml:space="preserve"> </w:t>
+      </w:r>
+      <w:r>
+        <w:t>Naher und Mittlerer Osten, Asien, Afrika</w:t>
+      </w:r>
+    </w:p>
+    <w:p/>
+    <w:p>
+      <w:pPr>
+        <w:rPr>
+          <w:b/>
+          <w:sz w:val="26"/>
+          <w:szCs w:val="28"/>
+        </w:rPr>
+      </w:pPr>
+      <w:r>
+        <w:rPr>
+          <w:b/>
+          <w:sz w:val="26"/>
+          <w:szCs w:val="28"/>
+        </w:rPr>
+        <w:t xml:space="preserve">Beten im </w:t>
+      </w:r>
+      <w:r>
+        <w:rPr>
+          <w:b/>
+          <w:sz w:val="26"/>
+          <w:szCs w:val="28"/>
+        </w:rPr>
+        <w:t>Islam</w:t>
+      </w:r>
+    </w:p>
+    <w:p>
+      <w:r>
+        <w:t xml:space="preserve">Das rituelle Gebet im Islam </w:t>
+      </w:r>
+      <w:r>
+        <w:t>wird fünf Mal am Tag in festgelegten Zeitspannen nach einem festgelegten Text und Ablauf verrichtet.</w:t>
+      </w:r>
+    </w:p>
+    <w:p/>
+    <w:p>
+      <w:pPr>
+        <w:numPr>
+          <w:ilvl w:val="0"/>
+          <w:numId w:val="4"/>
+        </w:numPr>
+      </w:pPr>
+      <w:proofErr w:type="spellStart"/>
+      <w:r>
+        <w:t>Fajr</w:t>
+      </w:r>
+      <w:proofErr w:type="spellEnd"/>
+      <w:r>
+        <w:t xml:space="preserve"> – das Morgengebet vor dem Aufgehen der Sonne</w:t>
+      </w:r>
+    </w:p>
+    <w:p>
+      <w:pPr>
+        <w:numPr>
+          <w:ilvl w:val="0"/>
+          <w:numId w:val="4"/>
+        </w:numPr>
+      </w:pPr>
+      <w:proofErr w:type="spellStart"/>
+      <w:r>
+        <w:t>Dhur</w:t>
+      </w:r>
+      <w:proofErr w:type="spellEnd"/>
+      <w:r>
+        <w:t xml:space="preserve"> – das Mittagsgebet</w:t>
+      </w:r>
+    </w:p>
+    <w:p>
+      <w:pPr>
+        <w:numPr>
+          <w:ilvl w:val="0"/>
+          <w:numId w:val="4"/>
+        </w:numPr>
+      </w:pPr>
+      <w:r>
+        <w:t>'</w:t>
+      </w:r>
+      <w:proofErr w:type="spellStart"/>
+      <w:r>
+        <w:t>Asr</w:t>
+      </w:r>
+      <w:proofErr w:type="spellEnd"/>
+      <w:r>
+        <w:t xml:space="preserve"> – das Nachmittagsgebet</w:t>
+      </w:r>
+    </w:p>
+    <w:p>
+      <w:pPr>
+        <w:numPr>
+          <w:ilvl w:val="0"/>
+          <w:numId w:val="4"/>
+        </w:numPr>
+      </w:pPr>
+      <w:proofErr w:type="spellStart"/>
+      <w:r>
+        <w:t>Maghrib</w:t>
+      </w:r>
+      <w:proofErr w:type="spellEnd"/>
+      <w:r>
+        <w:t xml:space="preserve"> – das Gebet nach Sonnenuntergang</w:t>
+      </w:r>
+    </w:p>
+    <w:p>
+      <w:pPr>
+        <w:numPr>
+          <w:ilvl w:val="0"/>
+          <w:numId w:val="4"/>
+        </w:numPr>
+        <w:rPr>
+          <w:b/>
+          <w:bCs/>
+          <w:sz w:val="28"/>
+          <w:szCs w:val="28"/>
+        </w:rPr>
+      </w:pPr>
+      <w:r>
+        <w:t>'Isha – das Nachtgebet.</w:t>
+      </w:r>
+    </w:p>
+    <w:p>
+      <w:r>
         <w:lastRenderedPageBreak/>
+        <w:t>Die genaue Uhrzeit für die Gebete bestimmt der Stand der Sonne. Der Gebetsort darf frei gewählt werden, solange er sauber ist.</w:t>
+      </w:r>
+    </w:p>
+    <w:p/>
+    <w:p>
+      <w:r>
+        <w:t>Wie genau die Gebete verrichtet werden ist sehr komplex (</w:t>
+      </w:r>
+      <w:r>
+        <w:t>36 Seiten Dokument dazu in den quellen)</w:t>
+      </w:r>
+    </w:p>
+    <w:p>
+      <w:pPr>
+        <w:rPr>
+          <w:b/>
+          <w:bCs/>
+          <w:sz w:val="28"/>
+          <w:szCs w:val="28"/>
+        </w:rPr>
+      </w:pPr>
+    </w:p>
+    <w:p>
+      <w:pPr>
+        <w:rPr>
+          <w:b/>
+          <w:bCs/>
+          <w:sz w:val="28"/>
+          <w:szCs w:val="28"/>
+        </w:rPr>
+      </w:pPr>
+      <w:r>
+        <w:rPr>
+          <w:b/>
+          <w:bCs/>
+          <w:sz w:val="28"/>
+          <w:szCs w:val="28"/>
+        </w:rPr>
+        <w:t>Der Hinduismus</w:t>
+      </w:r>
+    </w:p>
+    <w:p>
+      <w:pPr>
+        <w:rPr>
+          <w:b/>
+          <w:bCs/>
+          <w:sz w:val="28"/>
+          <w:szCs w:val="28"/>
+        </w:rPr>
+      </w:pPr>
+    </w:p>
+    <w:p>
+      <w:pPr>
+        <w:rPr>
+          <w:b/>
+        </w:rPr>
+      </w:pPr>
+      <w:r>
+        <w:rPr>
+          <w:b/>
+        </w:rPr>
+        <w:t xml:space="preserve">Entstehung: </w:t>
+      </w:r>
+      <w:r>
+        <w:t>ca. 1800 v. Chr. in Indien</w:t>
+      </w:r>
+    </w:p>
+    <w:p>
+      <w:r>
+        <w:rPr>
+          <w:b/>
+        </w:rPr>
+        <w:t>Stifter:</w:t>
+      </w:r>
+      <w:r>
+        <w:rPr>
+          <w:b/>
+        </w:rPr>
+        <w:t xml:space="preserve"> </w:t>
+      </w:r>
+      <w:r>
+        <w:t>Erfahrungs-, Volksreligion</w:t>
+      </w:r>
+    </w:p>
+    <w:p>
+      <w:r>
+        <w:rPr>
+          <w:b/>
+        </w:rPr>
+        <w:t xml:space="preserve">Hl. Schrift: </w:t>
+      </w:r>
+      <w:proofErr w:type="spellStart"/>
+      <w:r>
+        <w:t>Shruti</w:t>
+      </w:r>
+      <w:r>
+        <w:t>:Veden</w:t>
+      </w:r>
+      <w:proofErr w:type="spellEnd"/>
+      <w:r>
+        <w:t xml:space="preserve">, </w:t>
+      </w:r>
+      <w:proofErr w:type="spellStart"/>
+      <w:r>
+        <w:t>Upanishaden</w:t>
+      </w:r>
+      <w:proofErr w:type="spellEnd"/>
+      <w:r>
+        <w:t xml:space="preserve">, </w:t>
+      </w:r>
+      <w:proofErr w:type="spellStart"/>
+      <w:r>
+        <w:t>Brahmanas</w:t>
+      </w:r>
+      <w:proofErr w:type="spellEnd"/>
+      <w:r>
+        <w:t xml:space="preserve">, </w:t>
+      </w:r>
+      <w:proofErr w:type="spellStart"/>
+      <w:r>
+        <w:t>Smriti:Bhagavadgita</w:t>
+      </w:r>
+      <w:proofErr w:type="spellEnd"/>
+    </w:p>
+    <w:p>
+      <w:r>
+        <w:rPr>
+          <w:b/>
+        </w:rPr>
         <w:t>Gottesbild:</w:t>
       </w:r>
       <w:r>
@@ -557,10 +1367,7 @@
         <w:t xml:space="preserve"> </w:t>
       </w:r>
       <w:r>
-        <w:t xml:space="preserve">Monotheismus, </w:t>
-      </w:r>
-      <w:r>
-        <w:t>Jahwe (=der Seiende)</w:t>
+        <w:t>(Polytheismus, 300 mio. Götter); (Henotheismus; Brahma, Vishnu; Shiva)</w:t>
       </w:r>
     </w:p>
     <w:p>
@@ -577,7 +1384,16 @@
         <w:t xml:space="preserve"> </w:t>
       </w:r>
       <w:r>
-        <w:t>Von Gott aus dem Nichts geschaffen; Ort der Erfahrung der Güte Gottes und für die Bewährung der Menschen</w:t>
+        <w:t xml:space="preserve">Diese Welt ist nicht die </w:t>
+      </w:r>
+      <w:r>
+        <w:t>en</w:t>
+      </w:r>
+      <w:r>
+        <w:t>dgültige Wirklichkeit, ist Trud und Schein (=Maya); dem Sansara unterworfen</w:t>
+      </w:r>
+      <w:r>
+        <w:t xml:space="preserve"> – Kreislauf der Wiedergeburten</w:t>
       </w:r>
     </w:p>
     <w:p>
@@ -594,10 +1410,10 @@
         <w:t xml:space="preserve"> </w:t>
       </w:r>
       <w:r>
-        <w:t>Geschöpf Gottes</w:t>
-      </w:r>
-      <w:r>
-        <w:t>, Partner Gottes; zum Leben mit Gott berufen</w:t>
+        <w:t>Der Mensch besteht aus dem Atman (=das Selbst) und der körperlichen Existenzform</w:t>
+      </w:r>
+      <w:r>
+        <w:t>; steht im Kreislauf der Wiedergeburten; Karma – Dharma; Kastensystem de facto existent.</w:t>
       </w:r>
     </w:p>
     <w:p>
@@ -620,18 +1436,10 @@
         <w:t xml:space="preserve"> </w:t>
       </w:r>
       <w:r>
-        <w:t xml:space="preserve">Gott steht mit dem Volk im Bundesverhältnis; Heilsgeschichte; </w:t>
-      </w:r>
-      <w:proofErr w:type="spellStart"/>
-      <w:r>
-        <w:t>Messiaserwartung</w:t>
-      </w:r>
-      <w:proofErr w:type="spellEnd"/>
-      <w:r>
-        <w:t xml:space="preserve">; Vollendung des Menschen </w:t>
-      </w:r>
-      <w:r>
-        <w:t>am Ender der Zeiten; bei Gott sein.</w:t>
+        <w:t>Da die Welt nicht die endgültige Wirklichkeit ist, muss der Mensch</w:t>
+      </w:r>
+      <w:r>
+        <w:t xml:space="preserve"> durch Askese, Gebet und Opfer aus dem Sansara auszutreten versuchen, dann geht das Atman im Brahman auf.</w:t>
       </w:r>
     </w:p>
     <w:p>
@@ -654,23 +1462,10 @@
         <w:t xml:space="preserve"> </w:t>
       </w:r>
       <w:r>
-        <w:t xml:space="preserve">Opfer im Tempel von Jerusalem, Gebet, Gottesdienst, </w:t>
-      </w:r>
-      <w:proofErr w:type="spellStart"/>
-      <w:r>
-        <w:t>Sedermahl</w:t>
-      </w:r>
-      <w:proofErr w:type="spellEnd"/>
-      <w:r>
-        <w:t>, Religion des Hauses</w:t>
-      </w:r>
-    </w:p>
-    <w:p>
-      <w:pPr>
-        <w:rPr>
-          <w:b/>
-        </w:rPr>
-      </w:pPr>
+        <w:t>Gebet, Opfer, Meditation, Askese, Liebe, Hingabe, Wallfahrten, Totenritus</w:t>
+      </w:r>
+    </w:p>
+    <w:p>
       <w:r>
         <w:rPr>
           <w:b/>
@@ -684,13 +1479,10 @@
         <w:t xml:space="preserve"> </w:t>
       </w:r>
       <w:r>
-        <w:t>Tempel, Synagoge, Haus, Klagemauer (Jerusalem)</w:t>
-      </w:r>
-      <w:r>
-        <w:rPr>
-          <w:b/>
-        </w:rPr>
-        <w:t xml:space="preserve"> </w:t>
+        <w:t>Tempel, Hausaltäre</w:t>
+      </w:r>
+      <w:r>
+        <w:t>; Ganges, Benares, etc.</w:t>
       </w:r>
     </w:p>
     <w:p>
@@ -707,7 +1499,7 @@
         <w:t xml:space="preserve"> </w:t>
       </w:r>
       <w:r>
-        <w:t>Rabbiner, Hausvater</w:t>
+        <w:t>Brahmanen</w:t>
       </w:r>
     </w:p>
     <w:p>
@@ -724,10 +1516,18 @@
         <w:t xml:space="preserve"> </w:t>
       </w:r>
       <w:r>
-        <w:t>Aschken</w:t>
-      </w:r>
-      <w:r>
-        <w:t>asim, Sephardim, Orthodox, Chassidim, Liberale, Konservative, Zionismus</w:t>
+        <w:t>Vedismus, Brahmanismus,</w:t>
+      </w:r>
+      <w:r>
+        <w:t xml:space="preserve"> </w:t>
+      </w:r>
+      <w:proofErr w:type="spellStart"/>
+      <w:r>
+        <w:t>Djainismus</w:t>
+      </w:r>
+      <w:proofErr w:type="spellEnd"/>
+      <w:r>
+        <w:t>, Buddhismus, Neohinduismus, Asiatische Jugendreligionen</w:t>
       </w:r>
     </w:p>
     <w:p>
@@ -744,148 +1544,56 @@
         <w:t xml:space="preserve"> </w:t>
       </w:r>
       <w:r>
-        <w:t>Israel, USA, Diaspora</w:t>
-      </w:r>
-    </w:p>
-    <w:p>
-      <w:pPr>
-        <w:rPr>
-          <w:b/>
-          <w:bCs/>
-          <w:sz w:val="28"/>
-          <w:szCs w:val="28"/>
-        </w:rPr>
-      </w:pPr>
-    </w:p>
-    <w:p>
-      <w:pPr>
-        <w:rPr>
-          <w:b/>
-          <w:bCs/>
-          <w:sz w:val="28"/>
-          <w:szCs w:val="28"/>
-        </w:rPr>
-      </w:pPr>
-      <w:r>
-        <w:rPr>
-          <w:b/>
-          <w:bCs/>
-          <w:sz w:val="28"/>
-          <w:szCs w:val="28"/>
-        </w:rPr>
-        <w:t>Der Islam</w:t>
-      </w:r>
-    </w:p>
-    <w:p>
-      <w:pPr>
-        <w:rPr>
-          <w:b/>
-          <w:bCs/>
-          <w:sz w:val="28"/>
-          <w:szCs w:val="28"/>
-        </w:rPr>
-      </w:pPr>
-    </w:p>
-    <w:p>
-      <w:r>
-        <w:rPr>
-          <w:b/>
-        </w:rPr>
-        <w:t xml:space="preserve">Entstehung: </w:t>
-      </w:r>
-      <w:r>
-        <w:t>622 n. Chr. in Arabien</w:t>
-      </w:r>
-    </w:p>
-    <w:p>
-      <w:r>
-        <w:rPr>
-          <w:b/>
-        </w:rPr>
-        <w:t>Stifter:</w:t>
-      </w:r>
-      <w:r>
-        <w:rPr>
-          <w:b/>
-        </w:rPr>
-        <w:t xml:space="preserve"> </w:t>
-      </w:r>
-      <w:r>
-        <w:t>Muhammad (=der Gepriesene)</w:t>
-      </w:r>
-    </w:p>
-    <w:p>
-      <w:r>
-        <w:rPr>
-          <w:b/>
-        </w:rPr>
-        <w:t xml:space="preserve">Hl. Schrift: </w:t>
-      </w:r>
-      <w:r>
-        <w:t>Koran (=das oft zu Lesende)</w:t>
-      </w:r>
-      <w:r>
-        <w:t>, Sunna</w:t>
-      </w:r>
-    </w:p>
-    <w:p>
-      <w:r>
-        <w:rPr>
-          <w:b/>
-        </w:rPr>
-        <w:t>Gottesbild:</w:t>
-      </w:r>
-      <w:r>
-        <w:rPr>
-          <w:b/>
-        </w:rPr>
-        <w:t xml:space="preserve"> </w:t>
-      </w:r>
-      <w:r>
-        <w:t xml:space="preserve">Monotheismus, </w:t>
-      </w:r>
-      <w:r>
-        <w:t>Allah</w:t>
-      </w:r>
-      <w:r>
-        <w:t xml:space="preserve"> (=Gott), absolute T</w:t>
-      </w:r>
-      <w:r>
-        <w:t>ranszendenz</w:t>
-      </w:r>
-    </w:p>
-    <w:p>
-      <w:r>
-        <w:rPr>
-          <w:b/>
-        </w:rPr>
-        <w:t>Welt:</w:t>
-      </w:r>
-      <w:r>
-        <w:rPr>
-          <w:b/>
-        </w:rPr>
-        <w:t xml:space="preserve"> </w:t>
-      </w:r>
-      <w:r>
-        <w:t>Von Gott geschaffen; Gott steht außerhalb der Welt</w:t>
-      </w:r>
-    </w:p>
-    <w:p>
-      <w:r>
-        <w:rPr>
-          <w:b/>
-        </w:rPr>
-        <w:t>Mensch:</w:t>
-      </w:r>
-      <w:r>
-        <w:rPr>
-          <w:b/>
-        </w:rPr>
-        <w:t xml:space="preserve"> </w:t>
-      </w:r>
-      <w:r>
-        <w:t>Geschöpf Gottes; seinem Willen absolut unterworfen; von Gott rechtgeleitet, wenn er sich unterwirft; im Lebensbuch vorgezeichnet</w:t>
+        <w:t>Indien</w:t>
+      </w:r>
+    </w:p>
+    <w:p/>
+    <w:p>
+      <w:pPr>
+        <w:rPr>
+          <w:b/>
+          <w:sz w:val="26"/>
+          <w:szCs w:val="28"/>
+        </w:rPr>
+      </w:pPr>
+      <w:r>
+        <w:rPr>
+          <w:b/>
+          <w:sz w:val="26"/>
+          <w:szCs w:val="28"/>
+        </w:rPr>
+        <w:t xml:space="preserve">Beten im </w:t>
+      </w:r>
+      <w:r>
+        <w:rPr>
+          <w:b/>
+          <w:sz w:val="26"/>
+          <w:szCs w:val="28"/>
+        </w:rPr>
+        <w:t>Hinduismus</w:t>
+      </w:r>
+    </w:p>
+    <w:p>
+      <w:r>
+        <w:t>Hindus haben keine festen Gebetszeiten oder andere Regeln zum Beten. Sie können immer und überall zu ihren Göttern sprechen.</w:t>
+      </w:r>
+    </w:p>
+    <w:p/>
+    <w:p>
+      <w:r>
+        <w:t>Beim Beten i</w:t>
+      </w:r>
+      <w:r>
+        <w:t>m Hinduism</w:t>
+      </w:r>
+      <w:r>
+        <w:t>us kann ein Spruch aus einer heiligen Schrift, die Silbe OM oder ein freies Gebet gesprochen werden.</w:t>
+      </w:r>
+      <w:r>
+        <w:t xml:space="preserve"> Alle Mantras sind auf der Silbe OM aufgebaut</w:t>
+      </w:r>
+      <w:r>
+        <w:t>. Mantras sind kurze einfache Sprüche, Sätze, Worte oder Silben</w:t>
       </w:r>
       <w:r>
         <w:t>.</w:t>
@@ -893,333 +1601,148 @@
     </w:p>
     <w:p>
       <w:r>
-        <w:rPr>
-          <w:b/>
-        </w:rPr>
-        <w:t xml:space="preserve">Erlösung, </w:t>
-      </w:r>
-      <w:r>
-        <w:rPr>
-          <w:b/>
-        </w:rPr>
-        <w:t>Jenseits:</w:t>
-      </w:r>
-      <w:r>
-        <w:rPr>
-          <w:b/>
-        </w:rPr>
-        <w:t xml:space="preserve"> </w:t>
-      </w:r>
-      <w:r>
-        <w:t>Mensch muss in seinem Leben den Willen Gottes genau befolgen; Gericht; Himmel als gesteigerte Lebensfreude; Hölle als Verdammnis.</w:t>
-      </w:r>
-    </w:p>
-    <w:p>
-      <w:r>
-        <w:rPr>
-          <w:b/>
-        </w:rPr>
-        <w:t>Wege der Erlösung</w:t>
-      </w:r>
-      <w:r>
-        <w:rPr>
-          <w:b/>
-        </w:rPr>
-        <w:t>:</w:t>
-      </w:r>
-      <w:r>
-        <w:rPr>
-          <w:b/>
-        </w:rPr>
-        <w:t xml:space="preserve"> </w:t>
-      </w:r>
-      <w:r>
-        <w:t>Freitagsgebet; 5 Säulen: Bekennen des Glaubens, Gebet, Almosen, Fasten, Wallfahrt</w:t>
-      </w:r>
-    </w:p>
-    <w:p>
-      <w:r>
-        <w:rPr>
-          <w:b/>
-        </w:rPr>
-        <w:t>Hl. Stätten:</w:t>
-      </w:r>
-      <w:r>
-        <w:rPr>
-          <w:b/>
-        </w:rPr>
-        <w:t xml:space="preserve"> </w:t>
-      </w:r>
-      <w:r>
-        <w:t>Moschee; Mekka, Jerusalem, Karo, Kairouan</w:t>
-      </w:r>
-    </w:p>
-    <w:p>
-      <w:r>
-        <w:rPr>
-          <w:b/>
-        </w:rPr>
-        <w:t>Amtsträger:</w:t>
-      </w:r>
-      <w:r>
-        <w:rPr>
-          <w:b/>
-        </w:rPr>
-        <w:t xml:space="preserve"> </w:t>
-      </w:r>
-      <w:r>
-        <w:t>Imam, Muezzin</w:t>
-      </w:r>
-    </w:p>
-    <w:p>
-      <w:r>
-        <w:rPr>
-          <w:b/>
-        </w:rPr>
-        <w:t>Entwicklung:</w:t>
-      </w:r>
-      <w:r>
-        <w:rPr>
-          <w:b/>
-        </w:rPr>
-        <w:t xml:space="preserve"> </w:t>
-      </w:r>
-      <w:r>
-        <w:t>Sunniten, Schiiten</w:t>
-      </w:r>
-    </w:p>
-    <w:p>
-      <w:r>
-        <w:rPr>
-          <w:b/>
-        </w:rPr>
-        <w:t>Verbreitung:</w:t>
-      </w:r>
-      <w:r>
-        <w:rPr>
-          <w:b/>
-        </w:rPr>
-        <w:t xml:space="preserve"> </w:t>
-      </w:r>
-      <w:r>
-        <w:t>Naher und Mittlerer Osten, Asien, Afrika</w:t>
-      </w:r>
-    </w:p>
-    <w:p>
-      <w:pPr>
-        <w:rPr>
-          <w:b/>
-          <w:bCs/>
-          <w:sz w:val="28"/>
-          <w:szCs w:val="28"/>
-        </w:rPr>
-      </w:pPr>
-    </w:p>
-    <w:p>
-      <w:pPr>
-        <w:rPr>
-          <w:b/>
-          <w:bCs/>
-          <w:sz w:val="28"/>
-          <w:szCs w:val="28"/>
-        </w:rPr>
-      </w:pPr>
-    </w:p>
-    <w:p>
-      <w:pPr>
-        <w:rPr>
-          <w:b/>
-          <w:bCs/>
-          <w:sz w:val="28"/>
-          <w:szCs w:val="28"/>
-        </w:rPr>
-      </w:pPr>
-      <w:r>
-        <w:rPr>
-          <w:b/>
-          <w:bCs/>
-          <w:sz w:val="28"/>
-          <w:szCs w:val="28"/>
-        </w:rPr>
-        <w:t>Der Hinduismus</w:t>
-      </w:r>
-    </w:p>
-    <w:p>
-      <w:pPr>
-        <w:rPr>
-          <w:b/>
-          <w:bCs/>
-          <w:sz w:val="28"/>
-          <w:szCs w:val="28"/>
-        </w:rPr>
-      </w:pPr>
-    </w:p>
-    <w:p>
-      <w:pPr>
-        <w:rPr>
-          <w:b/>
-        </w:rPr>
-      </w:pPr>
-      <w:r>
-        <w:rPr>
-          <w:b/>
-        </w:rPr>
-        <w:t xml:space="preserve">Entstehung: </w:t>
-      </w:r>
-    </w:p>
-    <w:p>
-      <w:pPr>
-        <w:rPr>
-          <w:b/>
-        </w:rPr>
-      </w:pPr>
-      <w:r>
-        <w:rPr>
-          <w:b/>
-        </w:rPr>
-        <w:t>Stifter:</w:t>
-      </w:r>
-    </w:p>
-    <w:p>
-      <w:pPr>
-        <w:rPr>
-          <w:b/>
-        </w:rPr>
-      </w:pPr>
-      <w:r>
-        <w:rPr>
-          <w:b/>
-        </w:rPr>
-        <w:t xml:space="preserve">Hl. Schrift: </w:t>
-      </w:r>
-    </w:p>
-    <w:p>
-      <w:pPr>
-        <w:rPr>
-          <w:b/>
-        </w:rPr>
-      </w:pPr>
-      <w:r>
-        <w:rPr>
-          <w:b/>
-        </w:rPr>
-        <w:t>Gottesbild:</w:t>
-      </w:r>
-    </w:p>
-    <w:p>
-      <w:pPr>
-        <w:rPr>
-          <w:b/>
-        </w:rPr>
-      </w:pPr>
-      <w:r>
-        <w:rPr>
-          <w:b/>
-        </w:rPr>
-        <w:t>Welt:</w:t>
-      </w:r>
-    </w:p>
-    <w:p>
-      <w:pPr>
-        <w:rPr>
-          <w:b/>
-        </w:rPr>
-      </w:pPr>
-      <w:r>
-        <w:rPr>
-          <w:b/>
-        </w:rPr>
-        <w:t>Mensch:</w:t>
-      </w:r>
-    </w:p>
-    <w:p>
-      <w:pPr>
-        <w:rPr>
-          <w:b/>
-        </w:rPr>
-      </w:pPr>
-      <w:r>
-        <w:rPr>
-          <w:b/>
-        </w:rPr>
-        <w:t xml:space="preserve">Erlösung, </w:t>
-      </w:r>
-      <w:r>
-        <w:rPr>
-          <w:b/>
-        </w:rPr>
-        <w:t>Jenseits:</w:t>
-      </w:r>
-    </w:p>
-    <w:p>
-      <w:pPr>
-        <w:rPr>
-          <w:b/>
-        </w:rPr>
-      </w:pPr>
-      <w:r>
-        <w:rPr>
-          <w:b/>
-        </w:rPr>
-        <w:t>Wege der Erlösung</w:t>
-      </w:r>
-      <w:r>
-        <w:rPr>
-          <w:b/>
-        </w:rPr>
-        <w:t>:</w:t>
-      </w:r>
-    </w:p>
-    <w:p>
-      <w:pPr>
-        <w:rPr>
-          <w:b/>
-        </w:rPr>
-      </w:pPr>
-      <w:r>
-        <w:rPr>
-          <w:b/>
-        </w:rPr>
-        <w:t>Hl. Stätten:</w:t>
-      </w:r>
-    </w:p>
-    <w:p>
-      <w:pPr>
-        <w:rPr>
-          <w:b/>
-        </w:rPr>
-      </w:pPr>
-      <w:r>
-        <w:rPr>
-          <w:b/>
-        </w:rPr>
-        <w:t>Amtsträger:</w:t>
-      </w:r>
-    </w:p>
-    <w:p>
-      <w:pPr>
-        <w:rPr>
-          <w:b/>
-        </w:rPr>
-      </w:pPr>
-      <w:r>
-        <w:rPr>
-          <w:b/>
-        </w:rPr>
-        <w:t>Entwicklung:</w:t>
-      </w:r>
-    </w:p>
-    <w:p>
-      <w:pPr>
-        <w:rPr>
-          <w:b/>
-        </w:rPr>
-      </w:pPr>
-      <w:r>
-        <w:rPr>
-          <w:b/>
-        </w:rPr>
-        <w:t>Verbreitung:</w:t>
+        <w:t xml:space="preserve">Viele Hindus </w:t>
+      </w:r>
+      <w:r>
+        <w:t xml:space="preserve">beten dabei das </w:t>
+      </w:r>
+      <w:proofErr w:type="spellStart"/>
+      <w:r>
+        <w:t>Gayatri</w:t>
+      </w:r>
+      <w:proofErr w:type="spellEnd"/>
+      <w:r>
+        <w:t>-Mantra</w:t>
+      </w:r>
+    </w:p>
+    <w:p>
+      <w:r>
+        <w:t xml:space="preserve">"OM </w:t>
+      </w:r>
+      <w:proofErr w:type="spellStart"/>
+      <w:r>
+        <w:t>Bhur</w:t>
+      </w:r>
+      <w:proofErr w:type="spellEnd"/>
+      <w:r>
+        <w:t xml:space="preserve"> </w:t>
+      </w:r>
+      <w:proofErr w:type="spellStart"/>
+      <w:r>
+        <w:t>bhuva</w:t>
+      </w:r>
+      <w:proofErr w:type="spellEnd"/>
+      <w:r>
+        <w:t xml:space="preserve"> </w:t>
+      </w:r>
+      <w:proofErr w:type="spellStart"/>
+      <w:r>
+        <w:t>svaha</w:t>
+      </w:r>
+      <w:proofErr w:type="spellEnd"/>
+      <w:r>
+        <w:t xml:space="preserve"> Tat </w:t>
+      </w:r>
+      <w:proofErr w:type="spellStart"/>
+      <w:r>
+        <w:t>savitur</w:t>
+      </w:r>
+      <w:proofErr w:type="spellEnd"/>
+      <w:r>
+        <w:t xml:space="preserve"> </w:t>
+      </w:r>
+      <w:proofErr w:type="spellStart"/>
+      <w:r>
+        <w:t>varenyam</w:t>
+      </w:r>
+      <w:proofErr w:type="spellEnd"/>
+      <w:r>
+        <w:t xml:space="preserve"> </w:t>
+      </w:r>
+      <w:proofErr w:type="spellStart"/>
+      <w:r>
+        <w:t>Bhargo</w:t>
+      </w:r>
+      <w:proofErr w:type="spellEnd"/>
+      <w:r>
+        <w:t xml:space="preserve"> </w:t>
+      </w:r>
+      <w:proofErr w:type="spellStart"/>
+      <w:r>
+        <w:t>devasaya</w:t>
+      </w:r>
+      <w:proofErr w:type="spellEnd"/>
+      <w:r>
+        <w:t xml:space="preserve"> </w:t>
+      </w:r>
+      <w:proofErr w:type="spellStart"/>
+      <w:r>
+        <w:t>dhimahi</w:t>
+      </w:r>
+      <w:proofErr w:type="spellEnd"/>
+      <w:r>
+        <w:t xml:space="preserve"> </w:t>
+      </w:r>
+      <w:proofErr w:type="spellStart"/>
+      <w:r>
+        <w:t>Dhiyo</w:t>
+      </w:r>
+      <w:proofErr w:type="spellEnd"/>
+      <w:r>
+        <w:t xml:space="preserve"> </w:t>
+      </w:r>
+      <w:proofErr w:type="spellStart"/>
+      <w:r>
+        <w:t>yo</w:t>
+      </w:r>
+      <w:proofErr w:type="spellEnd"/>
+      <w:r>
+        <w:t xml:space="preserve"> </w:t>
+      </w:r>
+      <w:proofErr w:type="spellStart"/>
+      <w:r>
+        <w:t>naha</w:t>
+      </w:r>
+      <w:proofErr w:type="spellEnd"/>
+      <w:r>
+        <w:t xml:space="preserve"> </w:t>
+      </w:r>
+      <w:proofErr w:type="spellStart"/>
+      <w:r>
+        <w:t>prachodayat</w:t>
+      </w:r>
+      <w:proofErr w:type="spellEnd"/>
+      <w:r>
+        <w:t>."</w:t>
+      </w:r>
+    </w:p>
+    <w:p/>
+    <w:p>
+      <w:r>
+        <w:t xml:space="preserve">Eine der vielen Übersetzungen lautet: </w:t>
+      </w:r>
+      <w:r>
+        <w:rPr>
+          <w:b/>
+          <w:bCs/>
+        </w:rPr>
+        <w:t>"</w:t>
+      </w:r>
+      <w:r>
+        <w:rPr>
+          <w:b/>
+          <w:bCs/>
+          <w:i/>
+          <w:iCs/>
+        </w:rPr>
+        <w:t>Siehe die strahlende Quelle allen Lichts. Mögen unsere Gedanken darin verschmelzen und so wecken unsere Wahrnehmung auf der körperlichen, vitalen und mentalen Ebene</w:t>
+      </w:r>
+      <w:r>
+        <w:rPr>
+          <w:b/>
+          <w:bCs/>
+        </w:rPr>
+        <w:t>."</w:t>
       </w:r>
     </w:p>
     <w:p>
@@ -1260,6 +1783,299 @@
         <w:t xml:space="preserve"> (Schwerpunkt)</w:t>
       </w:r>
     </w:p>
+    <w:p>
+      <w:pPr>
+        <w:rPr>
+          <w:b/>
+          <w:bCs/>
+          <w:sz w:val="32"/>
+          <w:szCs w:val="32"/>
+        </w:rPr>
+      </w:pPr>
+    </w:p>
+    <w:p>
+      <w:r>
+        <w:rPr>
+          <w:b/>
+        </w:rPr>
+        <w:t xml:space="preserve">Entstehung: </w:t>
+      </w:r>
+      <w:r>
+        <w:t>480ß v. Chr. in Benares/Indien</w:t>
+      </w:r>
+    </w:p>
+    <w:p>
+      <w:r>
+        <w:rPr>
+          <w:b/>
+        </w:rPr>
+        <w:t>Stifter:</w:t>
+      </w:r>
+      <w:r>
+        <w:rPr>
+          <w:b/>
+        </w:rPr>
+        <w:t xml:space="preserve"> </w:t>
+      </w:r>
+      <w:r>
+        <w:t xml:space="preserve">Gautama Siddharta (560 – 480 v. Chr.), der Buddha (=der </w:t>
+      </w:r>
+      <w:r>
+        <w:t>Erwachte</w:t>
+      </w:r>
+      <w:r>
+        <w:t>)</w:t>
+      </w:r>
+    </w:p>
+    <w:p>
+      <w:r>
+        <w:rPr>
+          <w:b/>
+        </w:rPr>
+        <w:t xml:space="preserve">Hl. Schrift: </w:t>
+      </w:r>
+      <w:r>
+        <w:t>Pali – Kanon (Tripitaka=Worte Buddhas)</w:t>
+      </w:r>
+    </w:p>
+    <w:p>
+      <w:r>
+        <w:rPr>
+          <w:b/>
+        </w:rPr>
+        <w:t>Gottesbild:</w:t>
+      </w:r>
+      <w:r>
+        <w:rPr>
+          <w:b/>
+        </w:rPr>
+        <w:t xml:space="preserve"> </w:t>
+      </w:r>
+      <w:r>
+        <w:t>(Ethik, Theravada), (</w:t>
+      </w:r>
+      <w:r>
+        <w:t>Monotheismus</w:t>
+      </w:r>
+      <w:r>
+        <w:t xml:space="preserve">, </w:t>
+      </w:r>
+      <w:proofErr w:type="spellStart"/>
+      <w:r>
+        <w:t>Mahayna</w:t>
+      </w:r>
+      <w:proofErr w:type="spellEnd"/>
+      <w:r>
+        <w:t>, Buddha), (Polytheismus, Vajrayana, G</w:t>
+      </w:r>
+      <w:r>
+        <w:t>ö</w:t>
+      </w:r>
+      <w:r>
+        <w:t>tter und Dä</w:t>
+      </w:r>
+      <w:r>
+        <w:t>monen)</w:t>
+      </w:r>
+    </w:p>
+    <w:p>
+      <w:r>
+        <w:rPr>
+          <w:b/>
+        </w:rPr>
+        <w:t>Welt:</w:t>
+      </w:r>
+      <w:r>
+        <w:rPr>
+          <w:b/>
+        </w:rPr>
+        <w:t xml:space="preserve"> </w:t>
+      </w:r>
+      <w:r>
+        <w:t>Die Welt als Ge</w:t>
+      </w:r>
+      <w:r>
+        <w:t>samtheit das Dasein</w:t>
+      </w:r>
+      <w:r>
+        <w:t>s</w:t>
+      </w:r>
+      <w:r>
+        <w:t>haltigen</w:t>
+      </w:r>
+      <w:r>
+        <w:t xml:space="preserve"> ist Illusion; Alles Leben ist vom Leid geprägt, das durch die Begierde entsteht</w:t>
+      </w:r>
+      <w:r>
+        <w:t>.</w:t>
+      </w:r>
+      <w:r>
+        <w:t xml:space="preserve"> </w:t>
+      </w:r>
+    </w:p>
+    <w:p>
+      <w:r>
+        <w:rPr>
+          <w:b/>
+        </w:rPr>
+        <w:t>Mensch:</w:t>
+      </w:r>
+      <w:r>
+        <w:rPr>
+          <w:b/>
+        </w:rPr>
+        <w:t xml:space="preserve"> </w:t>
+      </w:r>
+      <w:r>
+        <w:t>Wie im Hinduismus Sansara, jedoch ohne Kastensystem</w:t>
+      </w:r>
+    </w:p>
+    <w:p>
+      <w:r>
+        <w:rPr>
+          <w:b/>
+        </w:rPr>
+        <w:lastRenderedPageBreak/>
+        <w:t xml:space="preserve">Erlösung, </w:t>
+      </w:r>
+      <w:r>
+        <w:rPr>
+          <w:b/>
+        </w:rPr>
+        <w:t>Jenseits:</w:t>
+      </w:r>
+      <w:r>
+        <w:rPr>
+          <w:b/>
+        </w:rPr>
+        <w:t xml:space="preserve"> </w:t>
+      </w:r>
+      <w:r>
+        <w:t>Die Erlösung wird durch Überwindung des Leids und durch das Erlöschen des Durstes noch dem Dasein bewirkt. Durch den acht</w:t>
+      </w:r>
+      <w:r>
+        <w:t>gliedrigen/achtfachen Pfad der Wahrheit gelangt der Mensch als dem Sansara heraus. Am Ende steht das Verlöschen der Seele (Atman)</w:t>
+      </w:r>
+      <w:r>
+        <w:t xml:space="preserve"> im Nirwana.</w:t>
+      </w:r>
+    </w:p>
+    <w:p>
+      <w:r>
+        <w:rPr>
+          <w:b/>
+        </w:rPr>
+        <w:t>Wege der Erlösung</w:t>
+      </w:r>
+      <w:r>
+        <w:rPr>
+          <w:b/>
+        </w:rPr>
+        <w:t>:</w:t>
+      </w:r>
+      <w:r>
+        <w:rPr>
+          <w:b/>
+        </w:rPr>
+        <w:t xml:space="preserve"> </w:t>
+      </w:r>
+      <w:r>
+        <w:t>Vier edle Wahrheiten; achtfacher Pfad der Wahrheit; Fünf Gebote; Meditation; Leben als Mönch; Drehen der Gebetsmühlen; als B</w:t>
+      </w:r>
+      <w:r>
+        <w:t>odhisattva Mittler zum Heil.</w:t>
+      </w:r>
+    </w:p>
+    <w:p>
+      <w:r>
+        <w:rPr>
+          <w:b/>
+        </w:rPr>
+        <w:t>Hl. Stätten:</w:t>
+      </w:r>
+      <w:r>
+        <w:rPr>
+          <w:b/>
+        </w:rPr>
+        <w:t xml:space="preserve"> </w:t>
+      </w:r>
+      <w:r>
+        <w:t xml:space="preserve">Benares, </w:t>
+      </w:r>
+      <w:proofErr w:type="spellStart"/>
+      <w:r>
+        <w:t>B</w:t>
+      </w:r>
+      <w:r>
+        <w:t>odgaya</w:t>
+      </w:r>
+      <w:proofErr w:type="spellEnd"/>
+      <w:r>
+        <w:t xml:space="preserve">, </w:t>
+      </w:r>
+      <w:proofErr w:type="spellStart"/>
+      <w:r>
+        <w:t>Borobudur</w:t>
+      </w:r>
+      <w:proofErr w:type="spellEnd"/>
+      <w:r>
+        <w:t>, Stupa, Pagoden</w:t>
+      </w:r>
+    </w:p>
+    <w:p>
+      <w:r>
+        <w:rPr>
+          <w:b/>
+        </w:rPr>
+        <w:t>Amtsträger:</w:t>
+      </w:r>
+      <w:r>
+        <w:rPr>
+          <w:b/>
+        </w:rPr>
+        <w:t xml:space="preserve"> </w:t>
+      </w:r>
+      <w:r>
+        <w:t>Mönche</w:t>
+      </w:r>
+    </w:p>
+    <w:p>
+      <w:r>
+        <w:rPr>
+          <w:b/>
+        </w:rPr>
+        <w:t>Entwicklung:</w:t>
+      </w:r>
+      <w:r>
+        <w:rPr>
+          <w:b/>
+        </w:rPr>
+        <w:t xml:space="preserve"> </w:t>
+      </w:r>
+      <w:r>
+        <w:t>Theravada, Mahayana, V</w:t>
+      </w:r>
+      <w:r>
+        <w:t>ajrayana, Zen-Neue Religionen</w:t>
+      </w:r>
+    </w:p>
+    <w:p>
+      <w:r>
+        <w:rPr>
+          <w:b/>
+        </w:rPr>
+        <w:t>Verbreitung:</w:t>
+      </w:r>
+      <w:r>
+        <w:rPr>
+          <w:b/>
+        </w:rPr>
+        <w:t xml:space="preserve"> </w:t>
+      </w:r>
+      <w:r>
+        <w:t>Thailand, Burma, Indien, Sri Lanka, Japan, Tibet, Nepal, China</w:t>
+      </w:r>
+    </w:p>
     <w:p/>
     <w:p>
       <w:pPr>
@@ -1277,401 +2093,321 @@
           <w:sz w:val="28"/>
           <w:szCs w:val="28"/>
         </w:rPr>
-        <w:t>Struktur</w:t>
-      </w:r>
-    </w:p>
-    <w:p>
-      <w:pPr>
-        <w:numPr>
-          <w:ilvl w:val="0"/>
-          <w:numId w:val="3"/>
-        </w:numPr>
-      </w:pPr>
+        <w:t>Der Beginn des Buddhismus</w:t>
+      </w:r>
+    </w:p>
+    <w:p>
+      <w:r>
+        <w:t>Der Buddhismus wurde vor etwa 2500 Jahren (480 v. Chr.) im Nordosten Indiens von Siddhartha Gautama, der später als der Buddha ("Der Erwachte", wird oft falsch als "Der Erleuchtete" übersetzt) bekannt war, gegründet.</w:t>
+      </w:r>
+    </w:p>
+    <w:p/>
+    <w:p>
+      <w:r>
+        <w:t xml:space="preserve">Siddhartha verließ mit 29 Jahren seine Frau </w:t>
+      </w:r>
+      <w:proofErr w:type="spellStart"/>
+      <w:r>
+        <w:t>Yasodhara</w:t>
+      </w:r>
+      <w:proofErr w:type="spellEnd"/>
+      <w:r>
+        <w:t xml:space="preserve">, den Palast und das Reich seiner Eltern und begann, das Leben eines Asketen zu führen. Er erlernte die </w:t>
+      </w:r>
+      <w:proofErr w:type="spellStart"/>
+      <w:r>
+        <w:t>yogische</w:t>
+      </w:r>
+      <w:proofErr w:type="spellEnd"/>
+      <w:r>
+        <w:t xml:space="preserve"> Praxis und Meditation als Schüler zweier angesehener brahmanischer Eremiten, </w:t>
+      </w:r>
+      <w:proofErr w:type="spellStart"/>
+      <w:r>
+        <w:t>Alara</w:t>
+      </w:r>
+      <w:proofErr w:type="spellEnd"/>
+      <w:r>
+        <w:t xml:space="preserve"> </w:t>
+      </w:r>
+      <w:proofErr w:type="spellStart"/>
+      <w:r>
+        <w:t>Kalama</w:t>
+      </w:r>
+      <w:proofErr w:type="spellEnd"/>
+      <w:r>
+        <w:t xml:space="preserve"> und </w:t>
+      </w:r>
+      <w:proofErr w:type="spellStart"/>
+      <w:r>
+        <w:t>Uddaka</w:t>
+      </w:r>
+      <w:proofErr w:type="spellEnd"/>
+      <w:r>
+        <w:t xml:space="preserve"> </w:t>
+      </w:r>
+      <w:proofErr w:type="spellStart"/>
+      <w:r>
+        <w:t>Ramaputta</w:t>
+      </w:r>
+      <w:proofErr w:type="spellEnd"/>
+      <w:r>
+        <w:t xml:space="preserve">. Zunächst wandte er sich der in Indien zu jener Zeit verbreiteten Schmerz-Askese zu. Sechs Jahre verbrachte er so im Tal des Ganges, doch er fand weder innere Ruhe noch die ersehnten Antworten. Dem Hungertod nahe erkannte er, dass dies nicht der Weg zur Befreiung sein könne. Da ihn alle überlieferten Religionen und ihre Methoden seinen Zielen nicht </w:t>
+      </w:r>
+      <w:r>
+        <w:t>näherbrachten</w:t>
+      </w:r>
+      <w:r>
+        <w:t xml:space="preserve">, gab er diese auf und führte fortan das Leben eines besitzlosen Wanderers, der sich vor allem in der Meditation übte, aber nicht mehr in strenger Askese. Er nannte dies den „Mittleren Weg“, weil er die Extreme anderer religiöser Lehren meidet. </w:t>
+      </w:r>
+    </w:p>
+    <w:p/>
+    <w:p>
+      <w:pPr>
+        <w:rPr>
+          <w:b/>
+          <w:bCs/>
+        </w:rPr>
+      </w:pPr>
+      <w:r>
+        <w:rPr>
+          <w:b/>
+          <w:bCs/>
+        </w:rPr>
+        <w:t>Die Erleuchtung</w:t>
+      </w:r>
+    </w:p>
+    <w:p>
+      <w:r>
+        <w:t xml:space="preserve">Im Alter von 35 Jahren saß er in einer Vollmondnacht in tiefster Versenkung unter einer Pappelfeige, als er „erwachte“. Dieser Baum wird heute deshalb auch als Baum der Weisheit oder treffender als Bodhi-Baum bezeichnet, von Bodhi „Erwachen“ (oft ungenau mit „Erleuchtung“ übersetzt). Hass, Begierde und Unwissenheit fielen von ihm ab. Er wurde zum „Buddha“, zum Erwachten. Dies geschah am Ufer des </w:t>
+      </w:r>
+      <w:proofErr w:type="spellStart"/>
+      <w:r>
+        <w:t>Neranjara</w:t>
+      </w:r>
+      <w:proofErr w:type="spellEnd"/>
+      <w:r>
+        <w:t xml:space="preserve">-Flusses bei </w:t>
+      </w:r>
+      <w:proofErr w:type="spellStart"/>
+      <w:r>
+        <w:t>Bodhgaya</w:t>
+      </w:r>
+      <w:proofErr w:type="spellEnd"/>
+      <w:r>
+        <w:t xml:space="preserve"> (nahe Gaya im heutigen Bihar). Oft haben buddhistische Klöster einen Ableger des Baumes in ihrem Besitz.</w:t>
+      </w:r>
+    </w:p>
+    <w:p/>
+    <w:p>
+      <w:pPr>
+        <w:rPr>
+          <w:b/>
+          <w:bCs/>
+          <w:sz w:val="28"/>
+          <w:szCs w:val="28"/>
+        </w:rPr>
+      </w:pPr>
+      <w:r>
+        <w:rPr>
+          <w:b/>
+          <w:bCs/>
+          <w:sz w:val="28"/>
+          <w:szCs w:val="28"/>
+        </w:rPr>
+        <w:t>Siddhartha Gautama</w:t>
+      </w:r>
+    </w:p>
+    <w:p>
+      <w:r>
+        <w:t>Siddhartha Gautama war ein indischer Weisheitslehrer und Religionsstifter.</w:t>
+      </w:r>
+    </w:p>
+    <w:p/>
+    <w:p>
+      <w:r>
+        <w:t xml:space="preserve">Nach seinem Erwachen hielt Gautama im Wildpark bei </w:t>
+      </w:r>
+      <w:proofErr w:type="spellStart"/>
+      <w:r>
+        <w:t>Isipatana</w:t>
+      </w:r>
+      <w:proofErr w:type="spellEnd"/>
+      <w:r>
+        <w:t xml:space="preserve"> (dem heutigen </w:t>
+      </w:r>
+      <w:proofErr w:type="spellStart"/>
+      <w:r>
+        <w:t>Sarnath</w:t>
+      </w:r>
+      <w:proofErr w:type="spellEnd"/>
+      <w:r>
+        <w:t xml:space="preserve">) nahe Benares vor einer Gruppe von fünf Asketen, seinen früheren Gefährten, seine erste </w:t>
+      </w:r>
+      <w:proofErr w:type="spellStart"/>
+      <w:r>
+        <w:t>Lehrrede</w:t>
+      </w:r>
+      <w:proofErr w:type="spellEnd"/>
+      <w:r>
+        <w:t xml:space="preserve"> (bekannt als </w:t>
+      </w:r>
+      <w:proofErr w:type="spellStart"/>
+      <w:r>
+        <w:t>Dharmacakrapravatanasūtra</w:t>
+      </w:r>
+      <w:proofErr w:type="spellEnd"/>
+      <w:r>
+        <w:t xml:space="preserve"> (Sanskrit) bzw. </w:t>
+      </w:r>
+      <w:proofErr w:type="spellStart"/>
+      <w:r>
+        <w:t>Dhammacakkappavattanasutta</w:t>
+      </w:r>
+      <w:proofErr w:type="spellEnd"/>
+      <w:r>
+        <w:t xml:space="preserve"> (</w:t>
+      </w:r>
+      <w:proofErr w:type="spellStart"/>
+      <w:r>
+        <w:t>Pāḷi</w:t>
+      </w:r>
+      <w:proofErr w:type="spellEnd"/>
+      <w:r>
+        <w:t xml:space="preserve">); </w:t>
+      </w:r>
+      <w:proofErr w:type="spellStart"/>
+      <w:r>
+        <w:t>deutsch</w:t>
+      </w:r>
+      <w:proofErr w:type="spellEnd"/>
+      <w:r>
+        <w:t xml:space="preserve"> etwa: „Rede, die das Rad der Lehre in Gang setzt“). In dieser verkündete er die sog. Vier Edlen Wahrheiten bzw. vier Wahrheiten des (geistig) Edlen. Die fünf Gefährten wurden damit die ersten Mitglieder der buddhistischen (Mönchs-)Gemeinschaft (</w:t>
+      </w:r>
+      <w:proofErr w:type="spellStart"/>
+      <w:r>
+        <w:t>Saṅgha</w:t>
+      </w:r>
+      <w:proofErr w:type="spellEnd"/>
+      <w:r>
+        <w:t>).</w:t>
+      </w:r>
+    </w:p>
+    <w:p/>
+    <w:p>
+      <w:r>
+        <w:t xml:space="preserve">Von jenem Tage an lehrte er 45 Jahre lang im Nordosten Indiens diesen „mittleren Pfad“ zwischen Luxus und Askese, den achtfachen Pfad von Tugend, Meditation und Weisheit, der zum Erwachen führe. Dabei sprach er vor Menschen aller Gesellschaftsschichten, vor Königen und Bauern, Brahmanen und Ausgestoßenen, Geldverleihern und Bettlern, Heiligen und Räubern. Die Unterscheidungen der Kastenordnung, wie sie bis heute in Indien existiert, nahm er zwar hin, erkannte sie aber nicht an und betonte die Unwesentlichkeit solcher sozialer Unterscheidungen für das Beschreiten des Wegs, den er lehrte. Sein Weg stand allen Männern und Frauen offen. Auch </w:t>
+      </w:r>
       <w:r>
         <w:lastRenderedPageBreak/>
-        <w:t>Der Beginn des Buddhismus</w:t>
-      </w:r>
-    </w:p>
-    <w:p>
-      <w:pPr>
-        <w:numPr>
-          <w:ilvl w:val="0"/>
-          <w:numId w:val="3"/>
-        </w:numPr>
-      </w:pPr>
-      <w:r>
-        <w:t>Siddhartha Gautama</w:t>
-      </w:r>
-    </w:p>
-    <w:p>
-      <w:pPr>
-        <w:numPr>
-          <w:ilvl w:val="0"/>
-          <w:numId w:val="3"/>
-        </w:numPr>
-      </w:pPr>
-      <w:r>
-        <w:t>Grundlegende Werte (achtfacher Pfad)</w:t>
-      </w:r>
-    </w:p>
-    <w:p>
-      <w:pPr>
-        <w:numPr>
-          <w:ilvl w:val="0"/>
-          <w:numId w:val="3"/>
-        </w:numPr>
-      </w:pPr>
-      <w:r>
+        <w:t xml:space="preserve">seine frühere Frau </w:t>
+      </w:r>
+      <w:proofErr w:type="spellStart"/>
+      <w:r>
+        <w:t>Yasodhara</w:t>
+      </w:r>
+      <w:proofErr w:type="spellEnd"/>
+      <w:r>
+        <w:t xml:space="preserve"> und ihre Schwiegermutter </w:t>
+      </w:r>
+      <w:proofErr w:type="spellStart"/>
+      <w:r>
+        <w:t>Pajapati</w:t>
+      </w:r>
+      <w:proofErr w:type="spellEnd"/>
+      <w:r>
+        <w:t>, die Ziehmutter Siddharthas, traten schließlich als Nonnen in den Orden des Buddha ein.</w:t>
+      </w:r>
+    </w:p>
+    <w:p/>
+    <w:p>
+      <w:r>
+        <w:t xml:space="preserve">Siddhartha Gautamas Lehren sind nur in Übersetzungen überliefert, die ältesten bekannten Niederschriften erfolgten in Südindien in der Pali-Sprache. Es wird vermutet, dass er ursprünglich in der Sprache </w:t>
+      </w:r>
+      <w:proofErr w:type="spellStart"/>
+      <w:r>
+        <w:t>Ardhamagadhi</w:t>
+      </w:r>
+      <w:proofErr w:type="spellEnd"/>
+      <w:r>
+        <w:t xml:space="preserve"> gelehrt hat.</w:t>
+      </w:r>
+    </w:p>
+    <w:p/>
+    <w:p>
+      <w:pPr>
+        <w:rPr>
+          <w:b/>
+          <w:bCs/>
+          <w:sz w:val="28"/>
+          <w:szCs w:val="28"/>
+        </w:rPr>
+      </w:pPr>
+      <w:r>
+        <w:rPr>
+          <w:b/>
+          <w:bCs/>
+          <w:sz w:val="28"/>
+          <w:szCs w:val="28"/>
+        </w:rPr>
+        <w:t>Der achtfache Pfad</w:t>
+      </w:r>
+    </w:p>
+    <w:p>
+      <w:r>
+        <w:t xml:space="preserve">Eine der grundlegenden </w:t>
+      </w:r>
+      <w:proofErr w:type="spellStart"/>
+      <w:r>
+        <w:t>Vorraussetzungen</w:t>
+      </w:r>
+      <w:proofErr w:type="spellEnd"/>
+      <w:r>
+        <w:t xml:space="preserve"> der Lehre Buddhas ist die Erkenntnis der Vier Edlen Wahrheiten, die besagen, dass alles Leben Leiden sei, welches durch Anhänglichkeit an das Leben und </w:t>
+      </w:r>
+      <w:proofErr w:type="spellStart"/>
+      <w:r>
+        <w:t>allesIrdische</w:t>
+      </w:r>
+      <w:proofErr w:type="spellEnd"/>
+      <w:r>
+        <w:t xml:space="preserve"> sowie die Unwissenheit verursacht werde. Um diesen Zustand zu überwinden, muss der Mensch dem Achtfachen Pfad folgen, dessen Elemente alle Aspekte des Leben abdecken: rechte Ansicht, rechter Entschluss, </w:t>
+      </w:r>
+      <w:r>
+        <w:rPr>
+          <w:b/>
+          <w:bCs/>
+        </w:rPr>
+        <w:t>rechte Rede, rechtes Handeln, rechtes Leben, rechtes Streben, rechte Achtsamkeit, rechte Meditation.</w:t>
+      </w:r>
+    </w:p>
+    <w:p/>
+    <w:p>
+      <w:pPr>
+        <w:rPr>
+          <w:b/>
+          <w:bCs/>
+          <w:sz w:val="28"/>
+          <w:szCs w:val="28"/>
+        </w:rPr>
+      </w:pPr>
+      <w:r>
+        <w:rPr>
+          <w:b/>
+          <w:bCs/>
+          <w:sz w:val="28"/>
+          <w:szCs w:val="28"/>
+        </w:rPr>
         <w:t>Erlösung</w:t>
       </w:r>
     </w:p>
     <w:p>
-      <w:pPr>
-        <w:numPr>
-          <w:ilvl w:val="0"/>
-          <w:numId w:val="3"/>
-        </w:numPr>
-      </w:pPr>
-      <w:r>
-        <w:t>Zeitleiste des Buddhismus</w:t>
-      </w:r>
-    </w:p>
-    <w:p>
-      <w:pPr>
-        <w:numPr>
-          <w:ilvl w:val="0"/>
-          <w:numId w:val="3"/>
-        </w:numPr>
-      </w:pPr>
-      <w:r>
-        <w:t>Buddhismus heute</w:t>
-      </w:r>
-    </w:p>
-    <w:p/>
-    <w:p>
-      <w:pPr>
-        <w:rPr>
-          <w:b/>
-          <w:bCs/>
-          <w:sz w:val="28"/>
-          <w:szCs w:val="28"/>
-        </w:rPr>
-      </w:pPr>
-      <w:r>
-        <w:rPr>
-          <w:b/>
-          <w:bCs/>
-          <w:sz w:val="28"/>
-          <w:szCs w:val="28"/>
-        </w:rPr>
-        <w:t>Der Beginn des Buddhismus</w:t>
-      </w:r>
-    </w:p>
-    <w:p>
-      <w:r>
-        <w:t>Der Buddhismus wurde vor etwa 2500 Jahren (480 v. Chr.) im Nordosten Indiens von Siddhartha Gautama, der später als der Buddha ("Der Erwachte", wird oft falsch als "Der Erleuchtete" übersetzt) bekannt war, gegründet.</w:t>
-      </w:r>
-    </w:p>
-    <w:p/>
-    <w:p>
-      <w:r>
-        <w:t xml:space="preserve">Siddhartha verließ mit 29 Jahren seine Frau </w:t>
-      </w:r>
-      <w:proofErr w:type="spellStart"/>
-      <w:r>
-        <w:t>Yasodhara</w:t>
-      </w:r>
-      <w:proofErr w:type="spellEnd"/>
-      <w:r>
-        <w:t xml:space="preserve">, den Palast und das Reich seiner Eltern und begann, das Leben eines Asketen zu führen. Er erlernte die </w:t>
-      </w:r>
-      <w:proofErr w:type="spellStart"/>
-      <w:r>
-        <w:t>yogische</w:t>
-      </w:r>
-      <w:proofErr w:type="spellEnd"/>
-      <w:r>
-        <w:t xml:space="preserve"> Praxis und Meditation als Schüler zweier angesehener brahmanischer Eremiten, </w:t>
-      </w:r>
-      <w:proofErr w:type="spellStart"/>
-      <w:r>
-        <w:t>Alara</w:t>
-      </w:r>
-      <w:proofErr w:type="spellEnd"/>
-      <w:r>
-        <w:t xml:space="preserve"> </w:t>
-      </w:r>
-      <w:proofErr w:type="spellStart"/>
-      <w:r>
-        <w:t>Kalama</w:t>
-      </w:r>
-      <w:proofErr w:type="spellEnd"/>
-      <w:r>
-        <w:t xml:space="preserve"> und </w:t>
-      </w:r>
-      <w:proofErr w:type="spellStart"/>
-      <w:r>
-        <w:t>Uddaka</w:t>
-      </w:r>
-      <w:proofErr w:type="spellEnd"/>
-      <w:r>
-        <w:t xml:space="preserve"> </w:t>
-      </w:r>
-      <w:proofErr w:type="spellStart"/>
-      <w:r>
-        <w:t>Ramaputta</w:t>
-      </w:r>
-      <w:proofErr w:type="spellEnd"/>
-      <w:r>
-        <w:t xml:space="preserve">. Zunächst wandte er sich der in Indien zu jener Zeit verbreiteten Schmerz-Askese zu. Sechs Jahre verbrachte er so im Tal des Ganges, doch er fand weder innere Ruhe noch die ersehnten Antworten. Dem Hungertod nahe erkannte er, dass dies nicht der Weg zur Befreiung sein könne. Da ihn alle überlieferten Religionen und ihre Methoden seinen Zielen nicht näher brachten, gab er diese auf und führte fortan das Leben eines besitzlosen Wanderers, der sich vor allem in der Meditation übte, aber nicht mehr in strenger Askese. Er nannte dies den „Mittleren Weg“, weil er die Extreme anderer religiöser Lehren meidet. </w:t>
-      </w:r>
-    </w:p>
-    <w:p/>
-    <w:p>
-      <w:pPr>
-        <w:rPr>
-          <w:b/>
-          <w:bCs/>
-        </w:rPr>
-      </w:pPr>
-      <w:r>
-        <w:rPr>
-          <w:b/>
-          <w:bCs/>
-        </w:rPr>
-        <w:t>Die Erleuchtung</w:t>
-      </w:r>
-    </w:p>
-    <w:p>
-      <w:r>
-        <w:t xml:space="preserve">Im Alter von 35 Jahren saß er in einer Vollmondnacht in tiefster Versenkung unter einer Pappelfeige, als er „erwachte“. Dieser Baum wird heute deshalb auch als Baum der Weisheit oder treffender als Bodhi-Baum bezeichnet, von Bodhi „Erwachen“ (oft ungenau mit „Erleuchtung“ übersetzt). Hass, Begierde und Unwissenheit fielen von ihm ab. Er wurde zum „Buddha“, zum Erwachten. Dies geschah am Ufer des </w:t>
-      </w:r>
-      <w:proofErr w:type="spellStart"/>
-      <w:r>
-        <w:t>Neranjara</w:t>
-      </w:r>
-      <w:proofErr w:type="spellEnd"/>
-      <w:r>
-        <w:t xml:space="preserve">-Flusses bei </w:t>
-      </w:r>
-      <w:proofErr w:type="spellStart"/>
-      <w:r>
-        <w:t>Bodhgaya</w:t>
-      </w:r>
-      <w:proofErr w:type="spellEnd"/>
-      <w:r>
-        <w:t xml:space="preserve"> (nahe Gaya im heutigen Bihar). Oft haben buddhistische Klöster einen Ableger des Baumes in ihrem Besitz.</w:t>
-      </w:r>
-    </w:p>
-    <w:p/>
-    <w:p>
-      <w:pPr>
-        <w:rPr>
-          <w:b/>
-          <w:bCs/>
-          <w:sz w:val="28"/>
-          <w:szCs w:val="28"/>
-        </w:rPr>
-      </w:pPr>
-      <w:r>
-        <w:rPr>
-          <w:b/>
-          <w:bCs/>
-          <w:sz w:val="28"/>
-          <w:szCs w:val="28"/>
-        </w:rPr>
-        <w:t>Siddhartha Gautama</w:t>
-      </w:r>
-    </w:p>
-    <w:p>
-      <w:r>
-        <w:t>Siddhartha Gautama war ein indischer Weisheitslehrer und Religionsstifter.</w:t>
-      </w:r>
-    </w:p>
-    <w:p/>
-    <w:p>
-      <w:r>
-        <w:t xml:space="preserve">Nach seinem Erwachen hielt Gautama im Wildpark bei </w:t>
-      </w:r>
-      <w:proofErr w:type="spellStart"/>
-      <w:r>
-        <w:t>Isipatana</w:t>
-      </w:r>
-      <w:proofErr w:type="spellEnd"/>
-      <w:r>
-        <w:t xml:space="preserve"> (dem heutigen </w:t>
-      </w:r>
-      <w:proofErr w:type="spellStart"/>
-      <w:r>
-        <w:t>Sarnath</w:t>
-      </w:r>
-      <w:proofErr w:type="spellEnd"/>
-      <w:r>
-        <w:t xml:space="preserve">) nahe Benares vor einer Gruppe von fünf Asketen, seinen früheren Gefährten, seine erste </w:t>
-      </w:r>
-      <w:proofErr w:type="spellStart"/>
-      <w:r>
-        <w:t>Lehrrede</w:t>
-      </w:r>
-      <w:proofErr w:type="spellEnd"/>
-      <w:r>
-        <w:t xml:space="preserve"> (bekannt als </w:t>
-      </w:r>
-      <w:proofErr w:type="spellStart"/>
-      <w:r>
-        <w:t>Dharmacakrapravatanasūtra</w:t>
-      </w:r>
-      <w:proofErr w:type="spellEnd"/>
-      <w:r>
-        <w:t xml:space="preserve"> (Sanskrit) bzw. </w:t>
-      </w:r>
-      <w:proofErr w:type="spellStart"/>
-      <w:r>
-        <w:t>Dhammacakkappavattanasutta</w:t>
-      </w:r>
-      <w:proofErr w:type="spellEnd"/>
-      <w:r>
-        <w:t xml:space="preserve"> (</w:t>
-      </w:r>
-      <w:proofErr w:type="spellStart"/>
-      <w:r>
-        <w:t>Pāḷi</w:t>
-      </w:r>
-      <w:proofErr w:type="spellEnd"/>
-      <w:r>
-        <w:t xml:space="preserve">); </w:t>
-      </w:r>
-      <w:proofErr w:type="spellStart"/>
-      <w:r>
-        <w:t>deutsch</w:t>
-      </w:r>
-      <w:proofErr w:type="spellEnd"/>
-      <w:r>
-        <w:t xml:space="preserve"> etwa: „Rede, die das Rad der Lehre in Gang setzt“). In dieser verkündete er die sog. Vier Edlen Wahrheiten bzw. vier Wahrheiten des (geistig) Edlen. Die fünf Gefährten wurden damit die ersten Mitglieder der buddhistischen (Mönchs-)Gemeinschaft (</w:t>
-      </w:r>
-      <w:proofErr w:type="spellStart"/>
-      <w:r>
-        <w:t>Saṅgha</w:t>
-      </w:r>
-      <w:proofErr w:type="spellEnd"/>
-      <w:r>
-        <w:t>).</w:t>
-      </w:r>
-    </w:p>
-    <w:p/>
-    <w:p>
-      <w:r>
-        <w:t xml:space="preserve">Von jenem Tage an lehrte er 45 Jahre lang im Nordosten Indiens diesen „mittleren Pfad“ zwischen Luxus und Askese, den achtfachen Pfad von Tugend, Meditation und Weisheit, der zum Erwachen führe. Dabei sprach er vor Menschen aller Gesellschaftsschichten, vor Königen und Bauern, Brahmanen und Ausgestoßenen, Geldverleihern und Bettlern, Heiligen und Räubern. Die Unterscheidungen der Kastenordnung, wie sie bis heute in Indien existiert, nahm er zwar hin, erkannte sie aber nicht an und betonte die Unwesentlichkeit solcher sozialer Unterscheidungen für das Beschreiten des Wegs, den er lehrte. Sein Weg stand allen Männern und Frauen offen. Auch seine frühere Frau </w:t>
-      </w:r>
-      <w:proofErr w:type="spellStart"/>
-      <w:r>
-        <w:t>Yasodhara</w:t>
-      </w:r>
-      <w:proofErr w:type="spellEnd"/>
-      <w:r>
-        <w:t xml:space="preserve"> und ihre Schwiegermutter </w:t>
-      </w:r>
-      <w:proofErr w:type="spellStart"/>
-      <w:r>
-        <w:t>Pajapati</w:t>
-      </w:r>
-      <w:proofErr w:type="spellEnd"/>
-      <w:r>
-        <w:t>, die Ziehmutter Siddharthas, traten schließlich als Nonnen in den Orden des Buddha ein.</w:t>
-      </w:r>
-    </w:p>
-    <w:p/>
-    <w:p>
-      <w:r>
-        <w:lastRenderedPageBreak/>
-        <w:t xml:space="preserve">Siddhartha Gautamas Lehren sind nur in Übersetzungen überliefert, die ältesten bekannten Niederschriften erfolgten in Südindien in der Pali-Sprache. Es wird vermutet, dass er ursprünglich in der Sprache </w:t>
-      </w:r>
-      <w:proofErr w:type="spellStart"/>
-      <w:r>
-        <w:t>Ardhamagadhi</w:t>
-      </w:r>
-      <w:proofErr w:type="spellEnd"/>
-      <w:r>
-        <w:t xml:space="preserve"> gelehrt hat.</w:t>
-      </w:r>
-    </w:p>
-    <w:p/>
-    <w:p>
-      <w:pPr>
-        <w:rPr>
-          <w:b/>
-          <w:bCs/>
-          <w:sz w:val="28"/>
-          <w:szCs w:val="28"/>
-        </w:rPr>
-      </w:pPr>
-      <w:r>
-        <w:rPr>
-          <w:b/>
-          <w:bCs/>
-          <w:sz w:val="28"/>
-          <w:szCs w:val="28"/>
-        </w:rPr>
-        <w:t>Der achtfache Pfad</w:t>
-      </w:r>
-    </w:p>
-    <w:p>
-      <w:r>
-        <w:t xml:space="preserve">Eine der grundlegenden </w:t>
-      </w:r>
-      <w:proofErr w:type="spellStart"/>
-      <w:r>
-        <w:t>Vorraussetzungen</w:t>
-      </w:r>
-      <w:proofErr w:type="spellEnd"/>
-      <w:r>
-        <w:t xml:space="preserve"> der Lehre Buddhas ist die Erkenntnis der Vier Edlen Wahrheiten, die besagen, dass alles Leben Leiden sei, welches durch Anhänglichkeit an das Leben und </w:t>
-      </w:r>
-      <w:proofErr w:type="spellStart"/>
-      <w:r>
-        <w:t>allesIrdische</w:t>
-      </w:r>
-      <w:proofErr w:type="spellEnd"/>
-      <w:r>
-        <w:t xml:space="preserve"> sowie die Unwissenheit verursacht werde. Um diesen Zustand zu überwinden, muss der Mensch dem Achtfachen Pfad folgen, dessen Elemente alle Aspekte des Leben abdecken: rechte Ansicht, rechter Entschluss, </w:t>
-      </w:r>
-      <w:r>
-        <w:rPr>
-          <w:b/>
-          <w:bCs/>
-        </w:rPr>
-        <w:t>rechte Rede, rechtes Handeln, rechtes Leben, rechtes Streben, rechte Achtsamkeit, rechte Meditation.</w:t>
-      </w:r>
-    </w:p>
-    <w:p/>
-    <w:p>
-      <w:pPr>
-        <w:rPr>
-          <w:b/>
-          <w:bCs/>
-          <w:sz w:val="28"/>
-          <w:szCs w:val="28"/>
-        </w:rPr>
-      </w:pPr>
-      <w:r>
-        <w:rPr>
-          <w:b/>
-          <w:bCs/>
-          <w:sz w:val="28"/>
-          <w:szCs w:val="28"/>
-        </w:rPr>
-        <w:t>Erlösung</w:t>
-      </w:r>
-    </w:p>
-    <w:p>
       <w:r>
         <w:t xml:space="preserve">Eine zweites Element der Lehre des Buddhas betrifft sein Verständnis der Existenzmechanismen. Er lehre in seiner Idee vom „Abhängigen Entstehen“, dass Gegenwart und Zukunft das Resultat einer Ereigniskette seien, der so genannte „zwölf Glieder des abhängigen Entstehens“. Demnach hat keiner eine Eigenexistenz, </w:t>
       </w:r>
-      <w:proofErr w:type="spellStart"/>
-      <w:r>
-        <w:t>sonder</w:t>
-      </w:r>
-      <w:proofErr w:type="spellEnd"/>
+      <w:r>
+        <w:t>sondern</w:t>
+      </w:r>
       <w:r>
         <w:t xml:space="preserve"> ist von früheren Existenzweisen kausal abhängig ist. Das wird auch als </w:t>
       </w:r>
@@ -1757,6 +2493,24 @@
     </w:p>
     <w:p>
       <w:r>
+        <w:t>Buddhisten beten zu keinem Gott und auch nicht zu Buddha, stattdessen sprechen sie Bittgebete für die Menschen.</w:t>
+      </w:r>
+      <w:r>
+        <w:t xml:space="preserve"> (Gebete an Buddha sind „nutzlos“, da er ins Nirvana einging und deswegen „nicht mehr existiert“)</w:t>
+      </w:r>
+    </w:p>
+    <w:p>
+      <w:pPr>
+        <w:rPr>
+          <w:b/>
+          <w:bCs/>
+          <w:sz w:val="28"/>
+          <w:szCs w:val="28"/>
+        </w:rPr>
+      </w:pPr>
+    </w:p>
+    <w:p>
+      <w:r>
         <w:t>„Die Geburt ist schmerzhaft, das Alter ist schmerzhaft, die Krankheit ist schmerzhaft, der Tod ist schmerzhaft, Leiden, Klagen, Niedergeschlagenheit und Verzweiflung sind schmerzhaft. Die Berührung mit unangenehmen Dingen ist schmerzhaft, mit Unlieben vereint und von Lieben getrennt zu sein, ist schmerzhaft. Kurz das Festklammern am Dasein ist schmerzhaft“ - Buddha</w:t>
       </w:r>
     </w:p>
@@ -1775,7 +2529,14 @@
       </w:r>
       <w:r>
         <w:br/>
-        <w:t xml:space="preserve">Ebenso auch, o König, wird man wiedergeboren, ohne </w:t>
+      </w:r>
+      <w:proofErr w:type="gramStart"/>
+      <w:r>
+        <w:t>Ebenso auch</w:t>
+      </w:r>
+      <w:proofErr w:type="gramEnd"/>
+      <w:r>
+        <w:t xml:space="preserve">, o König, wird man wiedergeboren, ohne </w:t>
       </w:r>
       <w:proofErr w:type="spellStart"/>
       <w:r>
@@ -1879,6 +2640,7 @@
           <w:b/>
           <w:bCs/>
         </w:rPr>
+        <w:lastRenderedPageBreak/>
         <w:t>Eremiten</w:t>
       </w:r>
     </w:p>
@@ -1886,11 +2648,9 @@
       <w:r>
         <w:t xml:space="preserve">bedeutet "Einsiedler". Ein Mensch, der abgeschieden von der </w:t>
       </w:r>
-      <w:proofErr w:type="spellStart"/>
-      <w:r>
-        <w:t>menschheit</w:t>
-      </w:r>
-      <w:proofErr w:type="spellEnd"/>
+      <w:r>
+        <w:t>Menschheit</w:t>
+      </w:r>
       <w:r>
         <w:t xml:space="preserve"> lebt</w:t>
       </w:r>
@@ -1929,7 +2689,6 @@
           <w:b/>
           <w:bCs/>
         </w:rPr>
-        <w:lastRenderedPageBreak/>
         <w:t>Nirwana</w:t>
       </w:r>
     </w:p>
@@ -1981,6 +2740,25 @@
       <w:pPr>
         <w:rPr>
           <w:b/>
+        </w:rPr>
+      </w:pPr>
+      <w:r>
+        <w:rPr>
+          <w:b/>
+        </w:rPr>
+        <w:t>Henotheismus</w:t>
+      </w:r>
+    </w:p>
+    <w:p>
+      <w:r>
+        <w:t>Henotheismus ist der Glaube an einen höchsten Gott, der die Existenz anderer Götter anerkennt, ohne sie abzulehnen.</w:t>
+      </w:r>
+    </w:p>
+    <w:p/>
+    <w:p>
+      <w:pPr>
+        <w:rPr>
+          <w:b/>
           <w:bCs/>
           <w:sz w:val="28"/>
           <w:szCs w:val="28"/>
@@ -2008,6 +2786,16 @@
       <w:r>
         <w:t xml:space="preserve"> Smart</w:t>
       </w:r>
+    </w:p>
+    <w:p>
+      <w:r>
+        <w:t xml:space="preserve">Ressourcen auf </w:t>
+      </w:r>
+      <w:proofErr w:type="spellStart"/>
+      <w:r>
+        <w:t>Moodle</w:t>
+      </w:r>
+      <w:proofErr w:type="spellEnd"/>
     </w:p>
     <w:p>
       <w:hyperlink r:id="rId5">
@@ -2090,7 +2878,30 @@
           <w:rPr>
             <w:rStyle w:val="Hyperlink"/>
           </w:rPr>
-          <w:t>https://www.bmz.de/de/service/l</w:t>
+          <w:t>https://www.bmz.de/de/service/lexikon/diaspora-162832</w:t>
+        </w:r>
+      </w:hyperlink>
+    </w:p>
+    <w:p>
+      <w:hyperlink r:id="rId11" w:history="1">
+        <w:r>
+          <w:rPr>
+            <w:rStyle w:val="Hyperlink"/>
+          </w:rPr>
+          <w:t>https://www.ditib.de/detail_predigt1.php?id=266&amp;lang=de</w:t>
+        </w:r>
+      </w:hyperlink>
+      <w:r>
+        <w:t xml:space="preserve"> </w:t>
+      </w:r>
+    </w:p>
+    <w:p>
+      <w:hyperlink r:id="rId12" w:history="1">
+        <w:r>
+          <w:rPr>
+            <w:rStyle w:val="Hyperlink"/>
+          </w:rPr>
+          <w:t>https://en.wikipedia.org/wiki/H</w:t>
         </w:r>
         <w:r>
           <w:rPr>
@@ -2102,17 +2913,20 @@
           <w:rPr>
             <w:rStyle w:val="Hyperlink"/>
           </w:rPr>
-          <w:t>xikon/diaspora-162832</w:t>
+          <w:t>notheism</w:t>
         </w:r>
       </w:hyperlink>
-    </w:p>
-    <w:p>
-      <w:hyperlink r:id="rId11" w:history="1">
+      <w:r>
+        <w:t xml:space="preserve"> </w:t>
+      </w:r>
+    </w:p>
+    <w:p>
+      <w:hyperlink r:id="rId13" w:history="1">
         <w:r>
           <w:rPr>
             <w:rStyle w:val="Hyperlink"/>
           </w:rPr>
-          <w:t>https://www.ditib.de/detail_predigt1.php?id=266&amp;lang=de</w:t>
+          <w:t>https://www.religionen-entdecken.de/lexikon/b/beten-in-den-religionen</w:t>
         </w:r>
       </w:hyperlink>
       <w:r>
@@ -2120,41 +2934,27 @@
       </w:r>
     </w:p>
     <w:p>
-      <w:hyperlink r:id="rId12" w:history="1">
+      <w:hyperlink r:id="rId14" w:history="1">
         <w:r>
           <w:rPr>
             <w:rStyle w:val="Hyperlink"/>
           </w:rPr>
-          <w:t>https://en.wikipedia.org/wiki/Henotheism</w:t>
+          <w:t>https://www.al-nour.de/docs/salati.pdf</w:t>
         </w:r>
       </w:hyperlink>
-      <w:r>
-        <w:t xml:space="preserve"> </w:t>
-      </w:r>
-    </w:p>
-    <w:p>
-      <w:proofErr w:type="spellStart"/>
-      <w:r>
-        <w:t>Mo</w:t>
-      </w:r>
-      <w:r>
-        <w:t>o</w:t>
-      </w:r>
-      <w:r>
-        <w:t>dle</w:t>
-      </w:r>
-      <w:proofErr w:type="spellEnd"/>
-      <w:r>
-        <w:t xml:space="preserve"> </w:t>
-      </w:r>
-      <w:proofErr w:type="spellStart"/>
-      <w:r>
-        <w:t>Resource</w:t>
-      </w:r>
-      <w:r>
-        <w:t>n</w:t>
-      </w:r>
-      <w:proofErr w:type="spellEnd"/>
+    </w:p>
+    <w:p>
+      <w:hyperlink r:id="rId15" w:history="1">
+        <w:r>
+          <w:rPr>
+            <w:rStyle w:val="Hyperlink"/>
+          </w:rPr>
+          <w:t>https://www.achamana.com/de/blogs/infos/gayatri-mantra?srsltid=AfmBOoo99uuc4qiz5DNfx9Lp5t7NCoM0THVtYFYaIJiBAioTwaYR9vTo</w:t>
+        </w:r>
+      </w:hyperlink>
+      <w:r>
+        <w:t xml:space="preserve"> </w:t>
+      </w:r>
     </w:p>
     <w:sectPr>
       <w:pgSz w:w="11906" w:h="16838"/>
@@ -2169,6 +2969,155 @@
 <file path=word/numbering.xml><?xml version="1.0" encoding="utf-8"?>
 <w:numbering xmlns:wpc="http://schemas.microsoft.com/office/word/2010/wordprocessingCanvas" xmlns:cx="http://schemas.microsoft.com/office/drawing/2014/chartex" xmlns:cx1="http://schemas.microsoft.com/office/drawing/2015/9/8/chartex" xmlns:cx2="http://schemas.microsoft.com/office/drawing/2015/10/21/chartex" xmlns:cx3="http://schemas.microsoft.com/office/drawing/2016/5/9/chartex" xmlns:cx4="http://schemas.microsoft.com/office/drawing/2016/5/10/chartex" xmlns:cx5="http://schemas.microsoft.com/office/drawing/2016/5/11/chartex" xmlns:cx6="http://schemas.microsoft.com/office/drawing/2016/5/12/chartex" xmlns:cx7="http://schemas.microsoft.com/office/drawing/2016/5/13/chartex" xmlns:cx8="http://schemas.microsoft.com/office/drawing/2016/5/14/chartex" xmlns:mc="http://schemas.openxmlformats.org/markup-compatibility/2006" xmlns:aink="http://schemas.microsoft.com/office/drawing/2016/ink" xmlns:am3d="http://schemas.microsoft.com/office/drawing/2017/model3d" xmlns:o="urn:schemas-microsoft-com:office:office" xmlns:oel="http://schemas.microsoft.com/office/2019/extlst" xmlns:r="http://schemas.openxmlformats.org/officeDocument/2006/relationships" xmlns:m="http://schemas.openxmlformats.org/officeDocument/2006/math" xmlns:v="urn:schemas-microsoft-com:vml" xmlns:wp14="http://schemas.microsoft.com/office/word/2010/wordprocessingDrawing" xmlns:wp="http://schemas.openxmlformats.org/drawingml/2006/wordprocessingDrawing" xmlns:w10="urn:schemas-microsoft-com:office:word" xmlns:w="http://schemas.openxmlformats.org/wordprocessingml/2006/main" xmlns:w14="http://schemas.microsoft.com/office/word/2010/wordml" xmlns:w15="http://schemas.microsoft.com/office/word/2012/wordml" xmlns:w16cex="http://schemas.microsoft.com/office/word/2018/wordml/cex" xmlns:w16cid="http://schemas.microsoft.com/office/word/2016/wordml/cid" xmlns:w16="http://schemas.microsoft.com/office/word/2018/wordml" xmlns:w16du="http://schemas.microsoft.com/office/word/2023/wordml/word16du" xmlns:w16sdtdh="http://schemas.microsoft.com/office/word/2020/wordml/sdtdatahash" xmlns:w16sdtfl="http://schemas.microsoft.com/office/word/2024/wordml/sdtformatlock" xmlns:w16se="http://schemas.microsoft.com/office/word/2015/wordml/symex" xmlns:wpg="http://schemas.microsoft.com/office/word/2010/wordprocessingGroup" xmlns:wpi="http://schemas.microsoft.com/office/word/2010/wordprocessingInk" xmlns:wne="http://schemas.microsoft.com/office/word/2006/wordml" xmlns:wps="http://schemas.microsoft.com/office/word/2010/wordprocessingShape" mc:Ignorable="w14 w15 w16se w16cid w16 w16cex w16sdtdh w16sdtfl w16du wp14">
   <w:abstractNum w:abstractNumId="0" w15:restartNumberingAfterBreak="0">
+    <w:nsid w:val="0DFC260C"/>
+    <w:multiLevelType w:val="multilevel"/>
+    <w:tmpl w:val="C7D497BA"/>
+    <w:lvl w:ilvl="0">
+      <w:start w:val="1"/>
+      <w:numFmt w:val="bullet"/>
+      <w:lvlText w:val=""/>
+      <w:lvlJc w:val="left"/>
+      <w:pPr>
+        <w:tabs>
+          <w:tab w:val="num" w:pos="720"/>
+        </w:tabs>
+        <w:ind w:left="720" w:hanging="360"/>
+      </w:pPr>
+      <w:rPr>
+        <w:rFonts w:ascii="Symbol" w:hAnsi="Symbol" w:hint="default"/>
+        <w:sz w:val="20"/>
+      </w:rPr>
+    </w:lvl>
+    <w:lvl w:ilvl="1" w:tentative="1">
+      <w:start w:val="1"/>
+      <w:numFmt w:val="bullet"/>
+      <w:lvlText w:val="o"/>
+      <w:lvlJc w:val="left"/>
+      <w:pPr>
+        <w:tabs>
+          <w:tab w:val="num" w:pos="1440"/>
+        </w:tabs>
+        <w:ind w:left="1440" w:hanging="360"/>
+      </w:pPr>
+      <w:rPr>
+        <w:rFonts w:ascii="Courier New" w:hAnsi="Courier New" w:hint="default"/>
+        <w:sz w:val="20"/>
+      </w:rPr>
+    </w:lvl>
+    <w:lvl w:ilvl="2" w:tentative="1">
+      <w:start w:val="1"/>
+      <w:numFmt w:val="bullet"/>
+      <w:lvlText w:val=""/>
+      <w:lvlJc w:val="left"/>
+      <w:pPr>
+        <w:tabs>
+          <w:tab w:val="num" w:pos="2160"/>
+        </w:tabs>
+        <w:ind w:left="2160" w:hanging="360"/>
+      </w:pPr>
+      <w:rPr>
+        <w:rFonts w:ascii="Wingdings" w:hAnsi="Wingdings" w:hint="default"/>
+        <w:sz w:val="20"/>
+      </w:rPr>
+    </w:lvl>
+    <w:lvl w:ilvl="3" w:tentative="1">
+      <w:start w:val="1"/>
+      <w:numFmt w:val="bullet"/>
+      <w:lvlText w:val=""/>
+      <w:lvlJc w:val="left"/>
+      <w:pPr>
+        <w:tabs>
+          <w:tab w:val="num" w:pos="2880"/>
+        </w:tabs>
+        <w:ind w:left="2880" w:hanging="360"/>
+      </w:pPr>
+      <w:rPr>
+        <w:rFonts w:ascii="Wingdings" w:hAnsi="Wingdings" w:hint="default"/>
+        <w:sz w:val="20"/>
+      </w:rPr>
+    </w:lvl>
+    <w:lvl w:ilvl="4" w:tentative="1">
+      <w:start w:val="1"/>
+      <w:numFmt w:val="bullet"/>
+      <w:lvlText w:val=""/>
+      <w:lvlJc w:val="left"/>
+      <w:pPr>
+        <w:tabs>
+          <w:tab w:val="num" w:pos="3600"/>
+        </w:tabs>
+        <w:ind w:left="3600" w:hanging="360"/>
+      </w:pPr>
+      <w:rPr>
+        <w:rFonts w:ascii="Wingdings" w:hAnsi="Wingdings" w:hint="default"/>
+        <w:sz w:val="20"/>
+      </w:rPr>
+    </w:lvl>
+    <w:lvl w:ilvl="5" w:tentative="1">
+      <w:start w:val="1"/>
+      <w:numFmt w:val="bullet"/>
+      <w:lvlText w:val=""/>
+      <w:lvlJc w:val="left"/>
+      <w:pPr>
+        <w:tabs>
+          <w:tab w:val="num" w:pos="4320"/>
+        </w:tabs>
+        <w:ind w:left="4320" w:hanging="360"/>
+      </w:pPr>
+      <w:rPr>
+        <w:rFonts w:ascii="Wingdings" w:hAnsi="Wingdings" w:hint="default"/>
+        <w:sz w:val="20"/>
+      </w:rPr>
+    </w:lvl>
+    <w:lvl w:ilvl="6" w:tentative="1">
+      <w:start w:val="1"/>
+      <w:numFmt w:val="bullet"/>
+      <w:lvlText w:val=""/>
+      <w:lvlJc w:val="left"/>
+      <w:pPr>
+        <w:tabs>
+          <w:tab w:val="num" w:pos="5040"/>
+        </w:tabs>
+        <w:ind w:left="5040" w:hanging="360"/>
+      </w:pPr>
+      <w:rPr>
+        <w:rFonts w:ascii="Wingdings" w:hAnsi="Wingdings" w:hint="default"/>
+        <w:sz w:val="20"/>
+      </w:rPr>
+    </w:lvl>
+    <w:lvl w:ilvl="7" w:tentative="1">
+      <w:start w:val="1"/>
+      <w:numFmt w:val="bullet"/>
+      <w:lvlText w:val=""/>
+      <w:lvlJc w:val="left"/>
+      <w:pPr>
+        <w:tabs>
+          <w:tab w:val="num" w:pos="5760"/>
+        </w:tabs>
+        <w:ind w:left="5760" w:hanging="360"/>
+      </w:pPr>
+      <w:rPr>
+        <w:rFonts w:ascii="Wingdings" w:hAnsi="Wingdings" w:hint="default"/>
+        <w:sz w:val="20"/>
+      </w:rPr>
+    </w:lvl>
+    <w:lvl w:ilvl="8" w:tentative="1">
+      <w:start w:val="1"/>
+      <w:numFmt w:val="bullet"/>
+      <w:lvlText w:val=""/>
+      <w:lvlJc w:val="left"/>
+      <w:pPr>
+        <w:tabs>
+          <w:tab w:val="num" w:pos="6480"/>
+        </w:tabs>
+        <w:ind w:left="6480" w:hanging="360"/>
+      </w:pPr>
+      <w:rPr>
+        <w:rFonts w:ascii="Wingdings" w:hAnsi="Wingdings" w:hint="default"/>
+        <w:sz w:val="20"/>
+      </w:rPr>
+    </w:lvl>
+  </w:abstractNum>
+  <w:abstractNum w:abstractNumId="1" w15:restartNumberingAfterBreak="0">
     <w:nsid w:val="53BD3A2F"/>
     <w:multiLevelType w:val="multilevel"/>
     <w:tmpl w:val="C9F2DEAC"/>
@@ -2290,7 +3239,7 @@
       </w:pPr>
     </w:lvl>
   </w:abstractNum>
-  <w:abstractNum w:abstractNumId="1" w15:restartNumberingAfterBreak="0">
+  <w:abstractNum w:abstractNumId="2" w15:restartNumberingAfterBreak="0">
     <w:nsid w:val="774311B3"/>
     <w:multiLevelType w:val="multilevel"/>
     <w:tmpl w:val="82AC724A"/>
@@ -2439,7 +3388,7 @@
       </w:rPr>
     </w:lvl>
   </w:abstractNum>
-  <w:abstractNum w:abstractNumId="2" w15:restartNumberingAfterBreak="0">
+  <w:abstractNum w:abstractNumId="3" w15:restartNumberingAfterBreak="0">
     <w:nsid w:val="7B8738B5"/>
     <w:multiLevelType w:val="multilevel"/>
     <w:tmpl w:val="59C69604"/>
@@ -2580,13 +3529,16 @@
     </w:lvl>
   </w:abstractNum>
   <w:num w:numId="1" w16cid:durableId="1207569534">
+    <w:abstractNumId w:val="2"/>
+  </w:num>
+  <w:num w:numId="2" w16cid:durableId="148330983">
     <w:abstractNumId w:val="1"/>
   </w:num>
-  <w:num w:numId="2" w16cid:durableId="148330983">
+  <w:num w:numId="3" w16cid:durableId="1928883059">
+    <w:abstractNumId w:val="3"/>
+  </w:num>
+  <w:num w:numId="4" w16cid:durableId="790174034">
     <w:abstractNumId w:val="0"/>
-  </w:num>
-  <w:num w:numId="3" w16cid:durableId="1928883059">
-    <w:abstractNumId w:val="2"/>
   </w:num>
 </w:numbering>
 </file>
@@ -2990,7 +3942,7 @@
   <w:style w:type="paragraph" w:default="1" w:styleId="Standard">
     <w:name w:val="Normal"/>
     <w:qFormat/>
-    <w:rsid w:val="003C2B27"/>
+    <w:rsid w:val="005E28A0"/>
     <w:rPr>
       <w:lang w:val="de-DE"/>
     </w:rPr>

</xml_diff>